<commit_message>
Ajout rapport obs0 02f2in0al20
</commit_message>
<xml_diff>
--- a/Cahier des Charges.docx
+++ b/Cahier des Charges.docx
@@ -2,13 +2,2443 @@
 <file path=word/document.xml><?xml version="1.0" encoding="utf-8"?>
 <w:document xmlns:wpc="http://schemas.microsoft.com/office/word/2010/wordprocessingCanvas" xmlns:mc="http://schemas.openxmlformats.org/markup-compatibility/2006" xmlns:o="urn:schemas-microsoft-com:office:office" xmlns:r="http://schemas.openxmlformats.org/officeDocument/2006/relationships" xmlns:m="http://schemas.openxmlformats.org/officeDocument/2006/math" xmlns:v="urn:schemas-microsoft-com:vml" xmlns:wp14="http://schemas.microsoft.com/office/word/2010/wordprocessingDrawing" xmlns:wp="http://schemas.openxmlformats.org/drawingml/2006/wordprocessingDrawing" xmlns:w10="urn:schemas-microsoft-com:office:word" xmlns:w="http://schemas.openxmlformats.org/wordprocessingml/2006/main" xmlns:w14="http://schemas.microsoft.com/office/word/2010/wordml" xmlns:w15="http://schemas.microsoft.com/office/word/2012/wordml" xmlns:wpg="http://schemas.microsoft.com/office/word/2010/wordprocessingGroup" xmlns:wpi="http://schemas.microsoft.com/office/word/2010/wordprocessingInk" xmlns:wne="http://schemas.microsoft.com/office/word/2006/wordml" xmlns:wps="http://schemas.microsoft.com/office/word/2010/wordprocessingShape" mc:Ignorable="w14 w15 wp14">
   <w:body>
+    <w:sdt>
+      <w:sdtPr>
+        <w:rPr>
+          <w:rFonts w:eastAsiaTheme="minorHAnsi"/>
+          <w:sz w:val="2"/>
+          <w:lang w:eastAsia="en-US"/>
+        </w:rPr>
+        <w:id w:val="-1502885461"/>
+        <w:docPartObj>
+          <w:docPartGallery w:val="Cover Pages"/>
+          <w:docPartUnique/>
+        </w:docPartObj>
+      </w:sdtPr>
+      <w:sdtEndPr>
+        <w:rPr>
+          <w:sz w:val="22"/>
+        </w:rPr>
+      </w:sdtEndPr>
+      <w:sdtContent>
+        <w:p>
+          <w:pPr>
+            <w:pStyle w:val="Sansinterligne"/>
+            <w:rPr>
+              <w:sz w:val="2"/>
+            </w:rPr>
+          </w:pPr>
+        </w:p>
+        <w:p>
+          <w:pPr>
+            <w:jc w:val="right"/>
+          </w:pPr>
+          <w:r>
+            <w:rPr>
+              <w:noProof/>
+              <w:lang w:eastAsia="fr-FR"/>
+            </w:rPr>
+            <w:drawing>
+              <wp:inline distT="0" distB="0" distL="0" distR="0" wp14:anchorId="32683931" wp14:editId="6366E178">
+                <wp:extent cx="1109828" cy="1121134"/>
+                <wp:effectExtent l="0" t="0" r="0" b="3175"/>
+                <wp:docPr id="5" name="Image 5" descr="https://www.mariage-toulouse.fr/wp-content/uploads/2017/04/logo_UnivToulouse1.gif"/>
+                <wp:cNvGraphicFramePr>
+                  <a:graphicFrameLocks xmlns:a="http://schemas.openxmlformats.org/drawingml/2006/main" noChangeAspect="1"/>
+                </wp:cNvGraphicFramePr>
+                <a:graphic xmlns:a="http://schemas.openxmlformats.org/drawingml/2006/main">
+                  <a:graphicData uri="http://schemas.openxmlformats.org/drawingml/2006/picture">
+                    <pic:pic xmlns:pic="http://schemas.openxmlformats.org/drawingml/2006/picture">
+                      <pic:nvPicPr>
+                        <pic:cNvPr id="0" name="Picture 11" descr="https://www.mariage-toulouse.fr/wp-content/uploads/2017/04/logo_UnivToulouse1.gif"/>
+                        <pic:cNvPicPr>
+                          <a:picLocks noChangeAspect="1" noChangeArrowheads="1"/>
+                        </pic:cNvPicPr>
+                      </pic:nvPicPr>
+                      <pic:blipFill>
+                        <a:blip r:embed="rId8" cstate="print">
+                          <a:extLst>
+                            <a:ext uri="{28A0092B-C50C-407E-A947-70E740481C1C}">
+                              <a14:useLocalDpi xmlns:a14="http://schemas.microsoft.com/office/drawing/2010/main" val="0"/>
+                            </a:ext>
+                          </a:extLst>
+                        </a:blip>
+                        <a:srcRect/>
+                        <a:stretch>
+                          <a:fillRect/>
+                        </a:stretch>
+                      </pic:blipFill>
+                      <pic:spPr bwMode="auto">
+                        <a:xfrm>
+                          <a:off x="0" y="0"/>
+                          <a:ext cx="1146437" cy="1158116"/>
+                        </a:xfrm>
+                        <a:prstGeom prst="rect">
+                          <a:avLst/>
+                        </a:prstGeom>
+                        <a:noFill/>
+                        <a:ln>
+                          <a:noFill/>
+                        </a:ln>
+                      </pic:spPr>
+                    </pic:pic>
+                  </a:graphicData>
+                </a:graphic>
+              </wp:inline>
+            </w:drawing>
+          </w:r>
+          <w:r>
+            <w:rPr>
+              <w:noProof/>
+              <w:lang w:eastAsia="fr-FR"/>
+            </w:rPr>
+            <mc:AlternateContent>
+              <mc:Choice Requires="wps">
+                <w:drawing>
+                  <wp:anchor distT="0" distB="0" distL="114300" distR="114300" simplePos="0" relativeHeight="251661312" behindDoc="0" locked="0" layoutInCell="1" allowOverlap="1" wp14:anchorId="7CE49C2C" wp14:editId="69482D2E">
+                    <wp:simplePos x="0" y="0"/>
+                    <wp:positionH relativeFrom="page">
+                      <wp:align>center</wp:align>
+                    </wp:positionH>
+                    <wp:positionV relativeFrom="margin">
+                      <wp:align>top</wp:align>
+                    </wp:positionV>
+                    <wp:extent cx="5943600" cy="914400"/>
+                    <wp:effectExtent l="0" t="0" r="0" b="3810"/>
+                    <wp:wrapNone/>
+                    <wp:docPr id="62" name="Zone de texte 62"/>
+                    <wp:cNvGraphicFramePr/>
+                    <a:graphic xmlns:a="http://schemas.openxmlformats.org/drawingml/2006/main">
+                      <a:graphicData uri="http://schemas.microsoft.com/office/word/2010/wordprocessingShape">
+                        <wps:wsp>
+                          <wps:cNvSpPr txBox="1"/>
+                          <wps:spPr>
+                            <a:xfrm>
+                              <a:off x="0" y="0"/>
+                              <a:ext cx="5943600" cy="914400"/>
+                            </a:xfrm>
+                            <a:prstGeom prst="rect">
+                              <a:avLst/>
+                            </a:prstGeom>
+                            <a:noFill/>
+                            <a:ln w="6350">
+                              <a:noFill/>
+                            </a:ln>
+                            <a:effectLst/>
+                          </wps:spPr>
+                          <wps:style>
+                            <a:lnRef idx="0">
+                              <a:schemeClr val="accent1"/>
+                            </a:lnRef>
+                            <a:fillRef idx="0">
+                              <a:schemeClr val="accent1"/>
+                            </a:fillRef>
+                            <a:effectRef idx="0">
+                              <a:schemeClr val="accent1"/>
+                            </a:effectRef>
+                            <a:fontRef idx="minor">
+                              <a:schemeClr val="dk1"/>
+                            </a:fontRef>
+                          </wps:style>
+                          <wps:txbx>
+                            <w:txbxContent>
+                              <w:sdt>
+                                <w:sdtPr>
+                                  <w:rPr>
+                                    <w:rFonts w:asciiTheme="majorHAnsi" w:eastAsiaTheme="majorEastAsia" w:hAnsiTheme="majorHAnsi" w:cstheme="majorBidi"/>
+                                    <w:caps/>
+                                    <w:color w:val="8496B0" w:themeColor="text2" w:themeTint="99"/>
+                                    <w:sz w:val="64"/>
+                                    <w:szCs w:val="64"/>
+                                  </w:rPr>
+                                  <w:alias w:val="Titre"/>
+                                  <w:tag w:val=""/>
+                                  <w:id w:val="797192764"/>
+                                  <w:dataBinding w:prefixMappings="xmlns:ns0='http://purl.org/dc/elements/1.1/' xmlns:ns1='http://schemas.openxmlformats.org/package/2006/metadata/core-properties' " w:xpath="/ns1:coreProperties[1]/ns0:title[1]" w:storeItemID="{6C3C8BC8-F283-45AE-878A-BAB7291924A1}"/>
+                                  <w:text/>
+                                </w:sdtPr>
+                                <w:sdtEndPr>
+                                  <w:rPr>
+                                    <w:sz w:val="68"/>
+                                    <w:szCs w:val="68"/>
+                                  </w:rPr>
+                                </w:sdtEndPr>
+                                <w:sdtContent>
+                                  <w:p>
+                                    <w:pPr>
+                                      <w:pStyle w:val="Sansinterligne"/>
+                                      <w:rPr>
+                                        <w:rFonts w:asciiTheme="majorHAnsi" w:eastAsiaTheme="majorEastAsia" w:hAnsiTheme="majorHAnsi" w:cstheme="majorBidi"/>
+                                        <w:caps/>
+                                        <w:color w:val="8496B0" w:themeColor="text2" w:themeTint="99"/>
+                                        <w:sz w:val="68"/>
+                                        <w:szCs w:val="68"/>
+                                      </w:rPr>
+                                    </w:pPr>
+                                    <w:r>
+                                      <w:rPr>
+                                        <w:rFonts w:asciiTheme="majorHAnsi" w:eastAsiaTheme="majorEastAsia" w:hAnsiTheme="majorHAnsi" w:cstheme="majorBidi"/>
+                                        <w:caps/>
+                                        <w:color w:val="8496B0" w:themeColor="text2" w:themeTint="99"/>
+                                        <w:sz w:val="64"/>
+                                        <w:szCs w:val="64"/>
+                                      </w:rPr>
+                                      <w:t>Cahier des charges</w:t>
+                                    </w:r>
+                                  </w:p>
+                                </w:sdtContent>
+                              </w:sdt>
+                              <w:p>
+                                <w:pPr>
+                                  <w:pStyle w:val="Sansinterligne"/>
+                                  <w:spacing w:before="120"/>
+                                  <w:rPr>
+                                    <w:color w:val="5B9BD5" w:themeColor="accent1"/>
+                                    <w:sz w:val="36"/>
+                                    <w:szCs w:val="36"/>
+                                  </w:rPr>
+                                </w:pPr>
+                                <w:sdt>
+                                  <w:sdtPr>
+                                    <w:rPr>
+                                      <w:color w:val="5B9BD5" w:themeColor="accent1"/>
+                                      <w:sz w:val="36"/>
+                                      <w:szCs w:val="36"/>
+                                    </w:rPr>
+                                    <w:alias w:val="Sous-titre"/>
+                                    <w:tag w:val=""/>
+                                    <w:id w:val="2021743002"/>
+                                    <w:dataBinding w:prefixMappings="xmlns:ns0='http://purl.org/dc/elements/1.1/' xmlns:ns1='http://schemas.openxmlformats.org/package/2006/metadata/core-properties' " w:xpath="/ns1:coreProperties[1]/ns0:subject[1]" w:storeItemID="{6C3C8BC8-F283-45AE-878A-BAB7291924A1}"/>
+                                    <w:text/>
+                                  </w:sdtPr>
+                                  <w:sdtContent>
+                                    <w:r>
+                                      <w:rPr>
+                                        <w:color w:val="5B9BD5" w:themeColor="accent1"/>
+                                        <w:sz w:val="36"/>
+                                        <w:szCs w:val="36"/>
+                                      </w:rPr>
+                                      <w:t>Entreprise Découverte</w:t>
+                                    </w:r>
+                                  </w:sdtContent>
+                                </w:sdt>
+                                <w:r>
+                                  <w:t xml:space="preserve"> </w:t>
+                                </w:r>
+                              </w:p>
+                              <w:p/>
+                            </w:txbxContent>
+                          </wps:txbx>
+                          <wps:bodyPr rot="0" spcFirstLastPara="0" vertOverflow="overflow" horzOverflow="overflow" vert="horz" wrap="square" lIns="91440" tIns="45720" rIns="91440" bIns="45720" numCol="1" spcCol="0" rtlCol="0" fromWordArt="0" anchor="t" anchorCtr="0" forceAA="0" compatLnSpc="1">
+                            <a:prstTxWarp prst="textNoShape">
+                              <a:avLst/>
+                            </a:prstTxWarp>
+                            <a:spAutoFit/>
+                          </wps:bodyPr>
+                        </wps:wsp>
+                      </a:graphicData>
+                    </a:graphic>
+                    <wp14:sizeRelH relativeFrom="page">
+                      <wp14:pctWidth>76500</wp14:pctWidth>
+                    </wp14:sizeRelH>
+                  </wp:anchor>
+                </w:drawing>
+              </mc:Choice>
+              <mc:Fallback>
+                <w:pict>
+                  <v:shapetype w14:anchorId="7CE49C2C" id="_x0000_t202" coordsize="21600,21600" o:spt="202" path="m,l,21600r21600,l21600,xe">
+                    <v:stroke joinstyle="miter"/>
+                    <v:path gradientshapeok="t" o:connecttype="rect"/>
+                  </v:shapetype>
+                  <v:shape id="Zone de texte 62" o:spid="_x0000_s1026" type="#_x0000_t202" style="position:absolute;left:0;text-align:left;margin-left:0;margin-top:0;width:468pt;height:1in;z-index:251661312;visibility:visible;mso-wrap-style:square;mso-width-percent:765;mso-wrap-distance-left:9pt;mso-wrap-distance-top:0;mso-wrap-distance-right:9pt;mso-wrap-distance-bottom:0;mso-position-horizontal:center;mso-position-horizontal-relative:page;mso-position-vertical:top;mso-position-vertical-relative:margin;mso-width-percent:765;mso-width-relative:page;v-text-anchor:top" o:gfxdata="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" filled="f" stroked="f" strokeweight=".5pt">
+                    <v:textbox style="mso-fit-shape-to-text:t">
+                      <w:txbxContent>
+                        <w:sdt>
+                          <w:sdtPr>
+                            <w:rPr>
+                              <w:rFonts w:asciiTheme="majorHAnsi" w:eastAsiaTheme="majorEastAsia" w:hAnsiTheme="majorHAnsi" w:cstheme="majorBidi"/>
+                              <w:caps/>
+                              <w:color w:val="8496B0" w:themeColor="text2" w:themeTint="99"/>
+                              <w:sz w:val="64"/>
+                              <w:szCs w:val="64"/>
+                            </w:rPr>
+                            <w:alias w:val="Titre"/>
+                            <w:tag w:val=""/>
+                            <w:id w:val="797192764"/>
+                            <w:dataBinding w:prefixMappings="xmlns:ns0='http://purl.org/dc/elements/1.1/' xmlns:ns1='http://schemas.openxmlformats.org/package/2006/metadata/core-properties' " w:xpath="/ns1:coreProperties[1]/ns0:title[1]" w:storeItemID="{6C3C8BC8-F283-45AE-878A-BAB7291924A1}"/>
+                            <w:text/>
+                          </w:sdtPr>
+                          <w:sdtEndPr>
+                            <w:rPr>
+                              <w:sz w:val="68"/>
+                              <w:szCs w:val="68"/>
+                            </w:rPr>
+                          </w:sdtEndPr>
+                          <w:sdtContent>
+                            <w:p>
+                              <w:pPr>
+                                <w:pStyle w:val="Sansinterligne"/>
+                                <w:rPr>
+                                  <w:rFonts w:asciiTheme="majorHAnsi" w:eastAsiaTheme="majorEastAsia" w:hAnsiTheme="majorHAnsi" w:cstheme="majorBidi"/>
+                                  <w:caps/>
+                                  <w:color w:val="8496B0" w:themeColor="text2" w:themeTint="99"/>
+                                  <w:sz w:val="68"/>
+                                  <w:szCs w:val="68"/>
+                                </w:rPr>
+                              </w:pPr>
+                              <w:r>
+                                <w:rPr>
+                                  <w:rFonts w:asciiTheme="majorHAnsi" w:eastAsiaTheme="majorEastAsia" w:hAnsiTheme="majorHAnsi" w:cstheme="majorBidi"/>
+                                  <w:caps/>
+                                  <w:color w:val="8496B0" w:themeColor="text2" w:themeTint="99"/>
+                                  <w:sz w:val="64"/>
+                                  <w:szCs w:val="64"/>
+                                </w:rPr>
+                                <w:t>Cahier des charges</w:t>
+                              </w:r>
+                            </w:p>
+                          </w:sdtContent>
+                        </w:sdt>
+                        <w:p>
+                          <w:pPr>
+                            <w:pStyle w:val="Sansinterligne"/>
+                            <w:spacing w:before="120"/>
+                            <w:rPr>
+                              <w:color w:val="5B9BD5" w:themeColor="accent1"/>
+                              <w:sz w:val="36"/>
+                              <w:szCs w:val="36"/>
+                            </w:rPr>
+                          </w:pPr>
+                          <w:sdt>
+                            <w:sdtPr>
+                              <w:rPr>
+                                <w:color w:val="5B9BD5" w:themeColor="accent1"/>
+                                <w:sz w:val="36"/>
+                                <w:szCs w:val="36"/>
+                              </w:rPr>
+                              <w:alias w:val="Sous-titre"/>
+                              <w:tag w:val=""/>
+                              <w:id w:val="2021743002"/>
+                              <w:dataBinding w:prefixMappings="xmlns:ns0='http://purl.org/dc/elements/1.1/' xmlns:ns1='http://schemas.openxmlformats.org/package/2006/metadata/core-properties' " w:xpath="/ns1:coreProperties[1]/ns0:subject[1]" w:storeItemID="{6C3C8BC8-F283-45AE-878A-BAB7291924A1}"/>
+                              <w:text/>
+                            </w:sdtPr>
+                            <w:sdtContent>
+                              <w:r>
+                                <w:rPr>
+                                  <w:color w:val="5B9BD5" w:themeColor="accent1"/>
+                                  <w:sz w:val="36"/>
+                                  <w:szCs w:val="36"/>
+                                </w:rPr>
+                                <w:t>Entreprise Découverte</w:t>
+                              </w:r>
+                            </w:sdtContent>
+                          </w:sdt>
+                          <w:r>
+                            <w:t xml:space="preserve"> </w:t>
+                          </w:r>
+                        </w:p>
+                        <w:p/>
+                      </w:txbxContent>
+                    </v:textbox>
+                    <w10:wrap anchorx="page" anchory="margin"/>
+                  </v:shape>
+                </w:pict>
+              </mc:Fallback>
+            </mc:AlternateContent>
+          </w:r>
+          <w:r>
+            <w:rPr>
+              <w:noProof/>
+              <w:color w:val="5B9BD5" w:themeColor="accent1"/>
+              <w:sz w:val="36"/>
+              <w:szCs w:val="36"/>
+              <w:lang w:eastAsia="fr-FR"/>
+            </w:rPr>
+            <mc:AlternateContent>
+              <mc:Choice Requires="wpg">
+                <w:drawing>
+                  <wp:anchor distT="0" distB="0" distL="114300" distR="114300" simplePos="0" relativeHeight="251660288" behindDoc="1" locked="0" layoutInCell="1" allowOverlap="1" wp14:anchorId="10FA3ED1" wp14:editId="6B488A20">
+                    <wp:simplePos x="0" y="0"/>
+                    <mc:AlternateContent>
+                      <mc:Choice Requires="wp14">
+                        <wp:positionH relativeFrom="page">
+                          <wp14:pctPosHOffset>22000</wp14:pctPosHOffset>
+                        </wp:positionH>
+                      </mc:Choice>
+                      <mc:Fallback>
+                        <wp:positionH relativeFrom="page">
+                          <wp:posOffset>1663065</wp:posOffset>
+                        </wp:positionH>
+                      </mc:Fallback>
+                    </mc:AlternateContent>
+                    <mc:AlternateContent>
+                      <mc:Choice Requires="wp14">
+                        <wp:positionV relativeFrom="page">
+                          <wp14:pctPosVOffset>30000</wp14:pctPosVOffset>
+                        </wp:positionV>
+                      </mc:Choice>
+                      <mc:Fallback>
+                        <wp:positionV relativeFrom="page">
+                          <wp:posOffset>3207385</wp:posOffset>
+                        </wp:positionV>
+                      </mc:Fallback>
+                    </mc:AlternateContent>
+                    <wp:extent cx="5494369" cy="5696712"/>
+                    <wp:effectExtent l="0" t="0" r="0" b="3175"/>
+                    <wp:wrapNone/>
+                    <wp:docPr id="63" name="Groupe 2"/>
+                    <wp:cNvGraphicFramePr>
+                      <a:graphicFrameLocks xmlns:a="http://schemas.openxmlformats.org/drawingml/2006/main" noChangeAspect="1"/>
+                    </wp:cNvGraphicFramePr>
+                    <a:graphic xmlns:a="http://schemas.openxmlformats.org/drawingml/2006/main">
+                      <a:graphicData uri="http://schemas.microsoft.com/office/word/2010/wordprocessingGroup">
+                        <wpg:wgp>
+                          <wpg:cNvGrpSpPr>
+                            <a:grpSpLocks noChangeAspect="1"/>
+                          </wpg:cNvGrpSpPr>
+                          <wpg:grpSpPr>
+                            <a:xfrm>
+                              <a:off x="0" y="0"/>
+                              <a:ext cx="5494369" cy="5696712"/>
+                              <a:chOff x="0" y="0"/>
+                              <a:chExt cx="4329113" cy="4491038"/>
+                            </a:xfrm>
+                            <a:solidFill>
+                              <a:schemeClr val="tx2">
+                                <a:lumMod val="60000"/>
+                                <a:lumOff val="40000"/>
+                              </a:schemeClr>
+                            </a:solidFill>
+                          </wpg:grpSpPr>
+                          <wps:wsp>
+                            <wps:cNvPr id="64" name="Forme libre 64"/>
+                            <wps:cNvSpPr>
+                              <a:spLocks/>
+                            </wps:cNvSpPr>
+                            <wps:spPr bwMode="auto">
+                              <a:xfrm>
+                                <a:off x="1501775" y="0"/>
+                                <a:ext cx="2827338" cy="2835275"/>
+                              </a:xfrm>
+                              <a:custGeom>
+                                <a:avLst/>
+                                <a:gdLst>
+                                  <a:gd name="T0" fmla="*/ 4 w 1781"/>
+                                  <a:gd name="T1" fmla="*/ 1786 h 1786"/>
+                                  <a:gd name="T2" fmla="*/ 0 w 1781"/>
+                                  <a:gd name="T3" fmla="*/ 1782 h 1786"/>
+                                  <a:gd name="T4" fmla="*/ 1776 w 1781"/>
+                                  <a:gd name="T5" fmla="*/ 0 h 1786"/>
+                                  <a:gd name="T6" fmla="*/ 1781 w 1781"/>
+                                  <a:gd name="T7" fmla="*/ 5 h 1786"/>
+                                  <a:gd name="T8" fmla="*/ 4 w 1781"/>
+                                  <a:gd name="T9" fmla="*/ 1786 h 1786"/>
+                                </a:gdLst>
+                                <a:ahLst/>
+                                <a:cxnLst>
+                                  <a:cxn ang="0">
+                                    <a:pos x="T0" y="T1"/>
+                                  </a:cxn>
+                                  <a:cxn ang="0">
+                                    <a:pos x="T2" y="T3"/>
+                                  </a:cxn>
+                                  <a:cxn ang="0">
+                                    <a:pos x="T4" y="T5"/>
+                                  </a:cxn>
+                                  <a:cxn ang="0">
+                                    <a:pos x="T6" y="T7"/>
+                                  </a:cxn>
+                                  <a:cxn ang="0">
+                                    <a:pos x="T8" y="T9"/>
+                                  </a:cxn>
+                                </a:cxnLst>
+                                <a:rect l="0" t="0" r="r" b="b"/>
+                                <a:pathLst>
+                                  <a:path w="1781" h="1786">
+                                    <a:moveTo>
+                                      <a:pt x="4" y="1786"/>
+                                    </a:moveTo>
+                                    <a:lnTo>
+                                      <a:pt x="0" y="1782"/>
+                                    </a:lnTo>
+                                    <a:lnTo>
+                                      <a:pt x="1776" y="0"/>
+                                    </a:lnTo>
+                                    <a:lnTo>
+                                      <a:pt x="1781" y="5"/>
+                                    </a:lnTo>
+                                    <a:lnTo>
+                                      <a:pt x="4" y="1786"/>
+                                    </a:lnTo>
+                                    <a:close/>
+                                  </a:path>
+                                </a:pathLst>
+                              </a:custGeom>
+                              <a:grpFill/>
+                              <a:ln>
+                                <a:noFill/>
+                              </a:ln>
+                              <a:extLst>
+                                <a:ext uri="{91240B29-F687-4F45-9708-019B960494DF}">
+                                  <a14:hiddenLine xmlns:a14="http://schemas.microsoft.com/office/drawing/2010/main" w="9525">
+                                    <a:solidFill>
+                                      <a:srgbClr val="000000"/>
+                                    </a:solidFill>
+                                    <a:round/>
+                                    <a:headEnd/>
+                                    <a:tailEnd/>
+                                  </a14:hiddenLine>
+                                </a:ext>
+                              </a:extLst>
+                            </wps:spPr>
+                            <wps:bodyPr vert="horz" wrap="square" lIns="91440" tIns="45720" rIns="91440" bIns="45720" numCol="1" anchor="t" anchorCtr="0" compatLnSpc="1">
+                              <a:prstTxWarp prst="textNoShape">
+                                <a:avLst/>
+                              </a:prstTxWarp>
+                            </wps:bodyPr>
+                          </wps:wsp>
+                          <wps:wsp>
+                            <wps:cNvPr id="65" name="Forme libre 65"/>
+                            <wps:cNvSpPr>
+                              <a:spLocks/>
+                            </wps:cNvSpPr>
+                            <wps:spPr bwMode="auto">
+                              <a:xfrm>
+                                <a:off x="782637" y="227013"/>
+                                <a:ext cx="3546475" cy="3546475"/>
+                              </a:xfrm>
+                              <a:custGeom>
+                                <a:avLst/>
+                                <a:gdLst>
+                                  <a:gd name="T0" fmla="*/ 5 w 2234"/>
+                                  <a:gd name="T1" fmla="*/ 2234 h 2234"/>
+                                  <a:gd name="T2" fmla="*/ 0 w 2234"/>
+                                  <a:gd name="T3" fmla="*/ 2229 h 2234"/>
+                                  <a:gd name="T4" fmla="*/ 2229 w 2234"/>
+                                  <a:gd name="T5" fmla="*/ 0 h 2234"/>
+                                  <a:gd name="T6" fmla="*/ 2234 w 2234"/>
+                                  <a:gd name="T7" fmla="*/ 5 h 2234"/>
+                                  <a:gd name="T8" fmla="*/ 5 w 2234"/>
+                                  <a:gd name="T9" fmla="*/ 2234 h 2234"/>
+                                </a:gdLst>
+                                <a:ahLst/>
+                                <a:cxnLst>
+                                  <a:cxn ang="0">
+                                    <a:pos x="T0" y="T1"/>
+                                  </a:cxn>
+                                  <a:cxn ang="0">
+                                    <a:pos x="T2" y="T3"/>
+                                  </a:cxn>
+                                  <a:cxn ang="0">
+                                    <a:pos x="T4" y="T5"/>
+                                  </a:cxn>
+                                  <a:cxn ang="0">
+                                    <a:pos x="T6" y="T7"/>
+                                  </a:cxn>
+                                  <a:cxn ang="0">
+                                    <a:pos x="T8" y="T9"/>
+                                  </a:cxn>
+                                </a:cxnLst>
+                                <a:rect l="0" t="0" r="r" b="b"/>
+                                <a:pathLst>
+                                  <a:path w="2234" h="2234">
+                                    <a:moveTo>
+                                      <a:pt x="5" y="2234"/>
+                                    </a:moveTo>
+                                    <a:lnTo>
+                                      <a:pt x="0" y="2229"/>
+                                    </a:lnTo>
+                                    <a:lnTo>
+                                      <a:pt x="2229" y="0"/>
+                                    </a:lnTo>
+                                    <a:lnTo>
+                                      <a:pt x="2234" y="5"/>
+                                    </a:lnTo>
+                                    <a:lnTo>
+                                      <a:pt x="5" y="2234"/>
+                                    </a:lnTo>
+                                    <a:close/>
+                                  </a:path>
+                                </a:pathLst>
+                              </a:custGeom>
+                              <a:grpFill/>
+                              <a:ln>
+                                <a:noFill/>
+                              </a:ln>
+                              <a:extLst>
+                                <a:ext uri="{91240B29-F687-4F45-9708-019B960494DF}">
+                                  <a14:hiddenLine xmlns:a14="http://schemas.microsoft.com/office/drawing/2010/main" w="9525">
+                                    <a:solidFill>
+                                      <a:srgbClr val="000000"/>
+                                    </a:solidFill>
+                                    <a:round/>
+                                    <a:headEnd/>
+                                    <a:tailEnd/>
+                                  </a14:hiddenLine>
+                                </a:ext>
+                              </a:extLst>
+                            </wps:spPr>
+                            <wps:bodyPr vert="horz" wrap="square" lIns="91440" tIns="45720" rIns="91440" bIns="45720" numCol="1" anchor="t" anchorCtr="0" compatLnSpc="1">
+                              <a:prstTxWarp prst="textNoShape">
+                                <a:avLst/>
+                              </a:prstTxWarp>
+                            </wps:bodyPr>
+                          </wps:wsp>
+                          <wps:wsp>
+                            <wps:cNvPr id="66" name="Forme libre 66"/>
+                            <wps:cNvSpPr>
+                              <a:spLocks/>
+                            </wps:cNvSpPr>
+                            <wps:spPr bwMode="auto">
+                              <a:xfrm>
+                                <a:off x="841375" y="109538"/>
+                                <a:ext cx="3487738" cy="3487738"/>
+                              </a:xfrm>
+                              <a:custGeom>
+                                <a:avLst/>
+                                <a:gdLst>
+                                  <a:gd name="T0" fmla="*/ 9 w 2197"/>
+                                  <a:gd name="T1" fmla="*/ 2197 h 2197"/>
+                                  <a:gd name="T2" fmla="*/ 0 w 2197"/>
+                                  <a:gd name="T3" fmla="*/ 2193 h 2197"/>
+                                  <a:gd name="T4" fmla="*/ 2188 w 2197"/>
+                                  <a:gd name="T5" fmla="*/ 0 h 2197"/>
+                                  <a:gd name="T6" fmla="*/ 2197 w 2197"/>
+                                  <a:gd name="T7" fmla="*/ 10 h 2197"/>
+                                  <a:gd name="T8" fmla="*/ 9 w 2197"/>
+                                  <a:gd name="T9" fmla="*/ 2197 h 2197"/>
+                                </a:gdLst>
+                                <a:ahLst/>
+                                <a:cxnLst>
+                                  <a:cxn ang="0">
+                                    <a:pos x="T0" y="T1"/>
+                                  </a:cxn>
+                                  <a:cxn ang="0">
+                                    <a:pos x="T2" y="T3"/>
+                                  </a:cxn>
+                                  <a:cxn ang="0">
+                                    <a:pos x="T4" y="T5"/>
+                                  </a:cxn>
+                                  <a:cxn ang="0">
+                                    <a:pos x="T6" y="T7"/>
+                                  </a:cxn>
+                                  <a:cxn ang="0">
+                                    <a:pos x="T8" y="T9"/>
+                                  </a:cxn>
+                                </a:cxnLst>
+                                <a:rect l="0" t="0" r="r" b="b"/>
+                                <a:pathLst>
+                                  <a:path w="2197" h="2197">
+                                    <a:moveTo>
+                                      <a:pt x="9" y="2197"/>
+                                    </a:moveTo>
+                                    <a:lnTo>
+                                      <a:pt x="0" y="2193"/>
+                                    </a:lnTo>
+                                    <a:lnTo>
+                                      <a:pt x="2188" y="0"/>
+                                    </a:lnTo>
+                                    <a:lnTo>
+                                      <a:pt x="2197" y="10"/>
+                                    </a:lnTo>
+                                    <a:lnTo>
+                                      <a:pt x="9" y="2197"/>
+                                    </a:lnTo>
+                                    <a:close/>
+                                  </a:path>
+                                </a:pathLst>
+                              </a:custGeom>
+                              <a:grpFill/>
+                              <a:ln>
+                                <a:noFill/>
+                              </a:ln>
+                              <a:extLst>
+                                <a:ext uri="{91240B29-F687-4F45-9708-019B960494DF}">
+                                  <a14:hiddenLine xmlns:a14="http://schemas.microsoft.com/office/drawing/2010/main" w="9525">
+                                    <a:solidFill>
+                                      <a:srgbClr val="000000"/>
+                                    </a:solidFill>
+                                    <a:round/>
+                                    <a:headEnd/>
+                                    <a:tailEnd/>
+                                  </a14:hiddenLine>
+                                </a:ext>
+                              </a:extLst>
+                            </wps:spPr>
+                            <wps:bodyPr vert="horz" wrap="square" lIns="91440" tIns="45720" rIns="91440" bIns="45720" numCol="1" anchor="t" anchorCtr="0" compatLnSpc="1">
+                              <a:prstTxWarp prst="textNoShape">
+                                <a:avLst/>
+                              </a:prstTxWarp>
+                            </wps:bodyPr>
+                          </wps:wsp>
+                          <wps:wsp>
+                            <wps:cNvPr id="67" name="Forme libre 67"/>
+                            <wps:cNvSpPr>
+                              <a:spLocks/>
+                            </wps:cNvSpPr>
+                            <wps:spPr bwMode="auto">
+                              <a:xfrm>
+                                <a:off x="1216025" y="498475"/>
+                                <a:ext cx="3113088" cy="3121025"/>
+                              </a:xfrm>
+                              <a:custGeom>
+                                <a:avLst/>
+                                <a:gdLst>
+                                  <a:gd name="T0" fmla="*/ 9 w 1961"/>
+                                  <a:gd name="T1" fmla="*/ 1966 h 1966"/>
+                                  <a:gd name="T2" fmla="*/ 0 w 1961"/>
+                                  <a:gd name="T3" fmla="*/ 1957 h 1966"/>
+                                  <a:gd name="T4" fmla="*/ 1952 w 1961"/>
+                                  <a:gd name="T5" fmla="*/ 0 h 1966"/>
+                                  <a:gd name="T6" fmla="*/ 1961 w 1961"/>
+                                  <a:gd name="T7" fmla="*/ 9 h 1966"/>
+                                  <a:gd name="T8" fmla="*/ 9 w 1961"/>
+                                  <a:gd name="T9" fmla="*/ 1966 h 1966"/>
+                                </a:gdLst>
+                                <a:ahLst/>
+                                <a:cxnLst>
+                                  <a:cxn ang="0">
+                                    <a:pos x="T0" y="T1"/>
+                                  </a:cxn>
+                                  <a:cxn ang="0">
+                                    <a:pos x="T2" y="T3"/>
+                                  </a:cxn>
+                                  <a:cxn ang="0">
+                                    <a:pos x="T4" y="T5"/>
+                                  </a:cxn>
+                                  <a:cxn ang="0">
+                                    <a:pos x="T6" y="T7"/>
+                                  </a:cxn>
+                                  <a:cxn ang="0">
+                                    <a:pos x="T8" y="T9"/>
+                                  </a:cxn>
+                                </a:cxnLst>
+                                <a:rect l="0" t="0" r="r" b="b"/>
+                                <a:pathLst>
+                                  <a:path w="1961" h="1966">
+                                    <a:moveTo>
+                                      <a:pt x="9" y="1966"/>
+                                    </a:moveTo>
+                                    <a:lnTo>
+                                      <a:pt x="0" y="1957"/>
+                                    </a:lnTo>
+                                    <a:lnTo>
+                                      <a:pt x="1952" y="0"/>
+                                    </a:lnTo>
+                                    <a:lnTo>
+                                      <a:pt x="1961" y="9"/>
+                                    </a:lnTo>
+                                    <a:lnTo>
+                                      <a:pt x="9" y="1966"/>
+                                    </a:lnTo>
+                                    <a:close/>
+                                  </a:path>
+                                </a:pathLst>
+                              </a:custGeom>
+                              <a:grpFill/>
+                              <a:ln>
+                                <a:noFill/>
+                              </a:ln>
+                              <a:extLst>
+                                <a:ext uri="{91240B29-F687-4F45-9708-019B960494DF}">
+                                  <a14:hiddenLine xmlns:a14="http://schemas.microsoft.com/office/drawing/2010/main" w="9525">
+                                    <a:solidFill>
+                                      <a:srgbClr val="000000"/>
+                                    </a:solidFill>
+                                    <a:round/>
+                                    <a:headEnd/>
+                                    <a:tailEnd/>
+                                  </a14:hiddenLine>
+                                </a:ext>
+                              </a:extLst>
+                            </wps:spPr>
+                            <wps:bodyPr vert="horz" wrap="square" lIns="91440" tIns="45720" rIns="91440" bIns="45720" numCol="1" anchor="t" anchorCtr="0" compatLnSpc="1">
+                              <a:prstTxWarp prst="textNoShape">
+                                <a:avLst/>
+                              </a:prstTxWarp>
+                            </wps:bodyPr>
+                          </wps:wsp>
+                          <wps:wsp>
+                            <wps:cNvPr id="68" name="Forme libre 68"/>
+                            <wps:cNvSpPr>
+                              <a:spLocks/>
+                            </wps:cNvSpPr>
+                            <wps:spPr bwMode="auto">
+                              <a:xfrm>
+                                <a:off x="0" y="153988"/>
+                                <a:ext cx="4329113" cy="4337050"/>
+                              </a:xfrm>
+                              <a:custGeom>
+                                <a:avLst/>
+                                <a:gdLst>
+                                  <a:gd name="T0" fmla="*/ 0 w 2727"/>
+                                  <a:gd name="T1" fmla="*/ 2732 h 2732"/>
+                                  <a:gd name="T2" fmla="*/ 0 w 2727"/>
+                                  <a:gd name="T3" fmla="*/ 2728 h 2732"/>
+                                  <a:gd name="T4" fmla="*/ 2722 w 2727"/>
+                                  <a:gd name="T5" fmla="*/ 0 h 2732"/>
+                                  <a:gd name="T6" fmla="*/ 2727 w 2727"/>
+                                  <a:gd name="T7" fmla="*/ 5 h 2732"/>
+                                  <a:gd name="T8" fmla="*/ 0 w 2727"/>
+                                  <a:gd name="T9" fmla="*/ 2732 h 2732"/>
+                                </a:gdLst>
+                                <a:ahLst/>
+                                <a:cxnLst>
+                                  <a:cxn ang="0">
+                                    <a:pos x="T0" y="T1"/>
+                                  </a:cxn>
+                                  <a:cxn ang="0">
+                                    <a:pos x="T2" y="T3"/>
+                                  </a:cxn>
+                                  <a:cxn ang="0">
+                                    <a:pos x="T4" y="T5"/>
+                                  </a:cxn>
+                                  <a:cxn ang="0">
+                                    <a:pos x="T6" y="T7"/>
+                                  </a:cxn>
+                                  <a:cxn ang="0">
+                                    <a:pos x="T8" y="T9"/>
+                                  </a:cxn>
+                                </a:cxnLst>
+                                <a:rect l="0" t="0" r="r" b="b"/>
+                                <a:pathLst>
+                                  <a:path w="2727" h="2732">
+                                    <a:moveTo>
+                                      <a:pt x="0" y="2732"/>
+                                    </a:moveTo>
+                                    <a:lnTo>
+                                      <a:pt x="0" y="2728"/>
+                                    </a:lnTo>
+                                    <a:lnTo>
+                                      <a:pt x="2722" y="0"/>
+                                    </a:lnTo>
+                                    <a:lnTo>
+                                      <a:pt x="2727" y="5"/>
+                                    </a:lnTo>
+                                    <a:lnTo>
+                                      <a:pt x="0" y="2732"/>
+                                    </a:lnTo>
+                                    <a:close/>
+                                  </a:path>
+                                </a:pathLst>
+                              </a:custGeom>
+                              <a:grpFill/>
+                              <a:ln>
+                                <a:noFill/>
+                              </a:ln>
+                              <a:extLst>
+                                <a:ext uri="{91240B29-F687-4F45-9708-019B960494DF}">
+                                  <a14:hiddenLine xmlns:a14="http://schemas.microsoft.com/office/drawing/2010/main" w="9525">
+                                    <a:solidFill>
+                                      <a:srgbClr val="000000"/>
+                                    </a:solidFill>
+                                    <a:round/>
+                                    <a:headEnd/>
+                                    <a:tailEnd/>
+                                  </a14:hiddenLine>
+                                </a:ext>
+                              </a:extLst>
+                            </wps:spPr>
+                            <wps:bodyPr vert="horz" wrap="square" lIns="91440" tIns="45720" rIns="91440" bIns="45720" numCol="1" anchor="t" anchorCtr="0" compatLnSpc="1">
+                              <a:prstTxWarp prst="textNoShape">
+                                <a:avLst/>
+                              </a:prstTxWarp>
+                            </wps:bodyPr>
+                          </wps:wsp>
+                        </wpg:wgp>
+                      </a:graphicData>
+                    </a:graphic>
+                    <wp14:sizeRelH relativeFrom="page">
+                      <wp14:pctWidth>70600</wp14:pctWidth>
+                    </wp14:sizeRelH>
+                    <wp14:sizeRelV relativeFrom="page">
+                      <wp14:pctHeight>56600</wp14:pctHeight>
+                    </wp14:sizeRelV>
+                  </wp:anchor>
+                </w:drawing>
+              </mc:Choice>
+              <mc:Fallback>
+                <w:pict>
+                  <v:group w14:anchorId="28B42B83" id="Groupe 2" o:spid="_x0000_s1026" style="position:absolute;margin-left:0;margin-top:0;width:432.65pt;height:448.55pt;z-index:-251656192;mso-width-percent:706;mso-height-percent:566;mso-left-percent:220;mso-top-percent:300;mso-position-horizontal-relative:page;mso-position-vertical-relative:page;mso-width-percent:706;mso-height-percent:566;mso-left-percent:220;mso-top-percent:300" coordsize="43291,44910" o:gfxdata="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">
+                    <o:lock v:ext="edit" aspectratio="t"/>
+                    <v:shape id="Forme libre 64" o:spid="_x0000_s1027" style="position:absolute;left:15017;width:28274;height:28352;visibility:visible;mso-wrap-style:square;v-text-anchor:top" coordsize="1781,1786" o:gfxdata="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" path="m4,1786l,1782,1776,r5,5l4,1786xe" filled="f" stroked="f">
+                      <v:path arrowok="t" o:connecttype="custom" o:connectlocs="6350,2835275;0,2828925;2819400,0;2827338,7938;6350,2835275" o:connectangles="0,0,0,0,0"/>
+                    </v:shape>
+                    <v:shape id="Forme libre 65" o:spid="_x0000_s1028" style="position:absolute;left:7826;top:2270;width:35465;height:35464;visibility:visible;mso-wrap-style:square;v-text-anchor:top" coordsize="2234,2234" o:gfxdata="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" path="m5,2234l,2229,2229,r5,5l5,2234xe" filled="f" stroked="f">
+                      <v:path arrowok="t" o:connecttype="custom" o:connectlocs="7938,3546475;0,3538538;3538538,0;3546475,7938;7938,3546475" o:connectangles="0,0,0,0,0"/>
+                    </v:shape>
+                    <v:shape id="Forme libre 66" o:spid="_x0000_s1029" style="position:absolute;left:8413;top:1095;width:34878;height:34877;visibility:visible;mso-wrap-style:square;v-text-anchor:top" coordsize="2197,2197" o:gfxdata="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" path="m9,2197l,2193,2188,r9,10l9,2197xe" filled="f" stroked="f">
+                      <v:path arrowok="t" o:connecttype="custom" o:connectlocs="14288,3487738;0,3481388;3473450,0;3487738,15875;14288,3487738" o:connectangles="0,0,0,0,0"/>
+                    </v:shape>
+                    <v:shape id="Forme libre 67" o:spid="_x0000_s1030" style="position:absolute;left:12160;top:4984;width:31131;height:31211;visibility:visible;mso-wrap-style:square;v-text-anchor:top" coordsize="1961,1966" o:gfxdata="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" path="m9,1966l,1957,1952,r9,9l9,1966xe" filled="f" stroked="f">
+                      <v:path arrowok="t" o:connecttype="custom" o:connectlocs="14288,3121025;0,3106738;3098800,0;3113088,14288;14288,3121025" o:connectangles="0,0,0,0,0"/>
+                    </v:shape>
+                    <v:shape id="Forme libre 68" o:spid="_x0000_s1031" style="position:absolute;top:1539;width:43291;height:43371;visibility:visible;mso-wrap-style:square;v-text-anchor:top" coordsize="2727,2732" o:gfxdata="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" path="m,2732r,-4l2722,r5,5l,2732xe" filled="f" stroked="f">
+                      <v:path arrowok="t" o:connecttype="custom" o:connectlocs="0,4337050;0,4330700;4321175,0;4329113,7938;0,4337050" o:connectangles="0,0,0,0,0"/>
+                    </v:shape>
+                    <w10:wrap anchorx="page" anchory="page"/>
+                  </v:group>
+                </w:pict>
+              </mc:Fallback>
+            </mc:AlternateContent>
+          </w:r>
+        </w:p>
+        <w:p>
+          <w:r>
+            <w:rPr>
+              <w:noProof/>
+              <w:lang w:eastAsia="fr-FR"/>
+            </w:rPr>
+            <mc:AlternateContent>
+              <mc:Choice Requires="wps">
+                <w:drawing>
+                  <wp:anchor distT="0" distB="0" distL="114300" distR="114300" simplePos="0" relativeHeight="251663360" behindDoc="0" locked="0" layoutInCell="1" allowOverlap="1" wp14:anchorId="4A8E36DC" wp14:editId="4CDB850A">
+                    <wp:simplePos x="0" y="0"/>
+                    <wp:positionH relativeFrom="margin">
+                      <wp:posOffset>-24765</wp:posOffset>
+                    </wp:positionH>
+                    <wp:positionV relativeFrom="margin">
+                      <wp:posOffset>8768715</wp:posOffset>
+                    </wp:positionV>
+                    <wp:extent cx="5796500" cy="683812"/>
+                    <wp:effectExtent l="0" t="0" r="13970" b="2540"/>
+                    <wp:wrapNone/>
+                    <wp:docPr id="69" name="Zone de texte 69"/>
+                    <wp:cNvGraphicFramePr/>
+                    <a:graphic xmlns:a="http://schemas.openxmlformats.org/drawingml/2006/main">
+                      <a:graphicData uri="http://schemas.microsoft.com/office/word/2010/wordprocessingShape">
+                        <wps:wsp>
+                          <wps:cNvSpPr txBox="1"/>
+                          <wps:spPr>
+                            <a:xfrm>
+                              <a:off x="0" y="0"/>
+                              <a:ext cx="5796500" cy="683812"/>
+                            </a:xfrm>
+                            <a:prstGeom prst="rect">
+                              <a:avLst/>
+                            </a:prstGeom>
+                            <a:noFill/>
+                            <a:ln w="6350">
+                              <a:noFill/>
+                            </a:ln>
+                            <a:effectLst/>
+                          </wps:spPr>
+                          <wps:style>
+                            <a:lnRef idx="0">
+                              <a:schemeClr val="accent1"/>
+                            </a:lnRef>
+                            <a:fillRef idx="0">
+                              <a:schemeClr val="accent1"/>
+                            </a:fillRef>
+                            <a:effectRef idx="0">
+                              <a:schemeClr val="accent1"/>
+                            </a:effectRef>
+                            <a:fontRef idx="minor">
+                              <a:schemeClr val="dk1"/>
+                            </a:fontRef>
+                          </wps:style>
+                          <wps:txbx>
+                            <w:txbxContent>
+                              <w:p>
+                                <w:pPr>
+                                  <w:pStyle w:val="Sansinterligne"/>
+                                  <w:jc w:val="right"/>
+                                  <w:rPr>
+                                    <w:color w:val="5B9BD5" w:themeColor="accent1"/>
+                                    <w:sz w:val="36"/>
+                                    <w:szCs w:val="36"/>
+                                  </w:rPr>
+                                </w:pPr>
+                                <w:r>
+                                  <w:rPr>
+                                    <w:color w:val="5B9BD5" w:themeColor="accent1"/>
+                                    <w:sz w:val="36"/>
+                                    <w:szCs w:val="36"/>
+                                  </w:rPr>
+                                  <w:t xml:space="preserve">2017-2018    </w:t>
+                                </w:r>
+                              </w:p>
+                              <w:sdt>
+                                <w:sdtPr>
+                                  <w:rPr>
+                                    <w:rFonts w:ascii="Calibri" w:hAnsi="Calibri" w:cs="Calibri"/>
+                                    <w:color w:val="5B9BD5" w:themeColor="accent1"/>
+                                    <w:sz w:val="36"/>
+                                    <w:szCs w:val="36"/>
+                                  </w:rPr>
+                                  <w:alias w:val="Cours"/>
+                                  <w:tag w:val="Cours"/>
+                                  <w:id w:val="1717703537"/>
+                                  <w:dataBinding w:prefixMappings="xmlns:ns0='http://purl.org/dc/elements/1.1/' xmlns:ns1='http://schemas.openxmlformats.org/package/2006/metadata/core-properties' " w:xpath="/ns1:coreProperties[1]/ns1:category[1]" w:storeItemID="{6C3C8BC8-F283-45AE-878A-BAB7291924A1}"/>
+                                  <w:text/>
+                                </w:sdtPr>
+                                <w:sdtContent>
+                                  <w:p>
+                                    <w:pPr>
+                                      <w:pStyle w:val="Sansinterligne"/>
+                                      <w:jc w:val="center"/>
+                                      <w:rPr>
+                                        <w:rFonts w:ascii="Calibri" w:hAnsi="Calibri" w:cs="Calibri"/>
+                                        <w:color w:val="5B9BD5" w:themeColor="accent1"/>
+                                        <w:sz w:val="36"/>
+                                        <w:szCs w:val="36"/>
+                                      </w:rPr>
+                                    </w:pPr>
+                                    <w:r>
+                                      <w:rPr>
+                                        <w:rFonts w:ascii="Calibri" w:hAnsi="Calibri" w:cs="Calibri"/>
+                                        <w:color w:val="5B9BD5" w:themeColor="accent1"/>
+                                        <w:sz w:val="36"/>
+                                        <w:szCs w:val="36"/>
+                                      </w:rPr>
+                                      <w:t>GUIHLEM QUINTANA – PAUSE ALEXANDRE – COLONGE YANEK</w:t>
+                                    </w:r>
+                                  </w:p>
+                                </w:sdtContent>
+                              </w:sdt>
+                            </w:txbxContent>
+                          </wps:txbx>
+                          <wps:bodyPr rot="0" spcFirstLastPara="0" vertOverflow="overflow" horzOverflow="overflow" vert="horz" wrap="square" lIns="0" tIns="0" rIns="0" bIns="0" numCol="1" spcCol="0" rtlCol="0" fromWordArt="0" anchor="b" anchorCtr="0" forceAA="0" compatLnSpc="1">
+                            <a:prstTxWarp prst="textNoShape">
+                              <a:avLst/>
+                            </a:prstTxWarp>
+                            <a:noAutofit/>
+                          </wps:bodyPr>
+                        </wps:wsp>
+                      </a:graphicData>
+                    </a:graphic>
+                    <wp14:sizeRelH relativeFrom="page">
+                      <wp14:pctWidth>0</wp14:pctWidth>
+                    </wp14:sizeRelH>
+                    <wp14:sizeRelV relativeFrom="margin">
+                      <wp14:pctHeight>0</wp14:pctHeight>
+                    </wp14:sizeRelV>
+                  </wp:anchor>
+                </w:drawing>
+              </mc:Choice>
+              <mc:Fallback>
+                <w:pict>
+                  <v:shape w14:anchorId="4A8E36DC" id="Zone de texte 69" o:spid="_x0000_s1027" type="#_x0000_t202" style="position:absolute;margin-left:-1.95pt;margin-top:690.45pt;width:456.4pt;height:53.85pt;z-index:251663360;visibility:visible;mso-wrap-style:square;mso-width-percent:0;mso-height-percent:0;mso-wrap-distance-left:9pt;mso-wrap-distance-top:0;mso-wrap-distance-right:9pt;mso-wrap-distance-bottom:0;mso-position-horizontal:absolute;mso-position-horizontal-relative:margin;mso-position-vertical:absolute;mso-position-vertical-relative:margin;mso-width-percent:0;mso-height-percent:0;mso-width-relative:page;mso-height-relative:margin;v-text-anchor:bottom" o:gfxdata="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" filled="f" stroked="f" strokeweight=".5pt">
+                    <v:textbox inset="0,0,0,0">
+                      <w:txbxContent>
+                        <w:p>
+                          <w:pPr>
+                            <w:pStyle w:val="Sansinterligne"/>
+                            <w:jc w:val="right"/>
+                            <w:rPr>
+                              <w:color w:val="5B9BD5" w:themeColor="accent1"/>
+                              <w:sz w:val="36"/>
+                              <w:szCs w:val="36"/>
+                            </w:rPr>
+                          </w:pPr>
+                          <w:r>
+                            <w:rPr>
+                              <w:color w:val="5B9BD5" w:themeColor="accent1"/>
+                              <w:sz w:val="36"/>
+                              <w:szCs w:val="36"/>
+                            </w:rPr>
+                            <w:t xml:space="preserve">2017-2018    </w:t>
+                          </w:r>
+                        </w:p>
+                        <w:sdt>
+                          <w:sdtPr>
+                            <w:rPr>
+                              <w:rFonts w:ascii="Calibri" w:hAnsi="Calibri" w:cs="Calibri"/>
+                              <w:color w:val="5B9BD5" w:themeColor="accent1"/>
+                              <w:sz w:val="36"/>
+                              <w:szCs w:val="36"/>
+                            </w:rPr>
+                            <w:alias w:val="Cours"/>
+                            <w:tag w:val="Cours"/>
+                            <w:id w:val="1717703537"/>
+                            <w:dataBinding w:prefixMappings="xmlns:ns0='http://purl.org/dc/elements/1.1/' xmlns:ns1='http://schemas.openxmlformats.org/package/2006/metadata/core-properties' " w:xpath="/ns1:coreProperties[1]/ns1:category[1]" w:storeItemID="{6C3C8BC8-F283-45AE-878A-BAB7291924A1}"/>
+                            <w:text/>
+                          </w:sdtPr>
+                          <w:sdtContent>
+                            <w:p>
+                              <w:pPr>
+                                <w:pStyle w:val="Sansinterligne"/>
+                                <w:jc w:val="center"/>
+                                <w:rPr>
+                                  <w:rFonts w:ascii="Calibri" w:hAnsi="Calibri" w:cs="Calibri"/>
+                                  <w:color w:val="5B9BD5" w:themeColor="accent1"/>
+                                  <w:sz w:val="36"/>
+                                  <w:szCs w:val="36"/>
+                                </w:rPr>
+                              </w:pPr>
+                              <w:r>
+                                <w:rPr>
+                                  <w:rFonts w:ascii="Calibri" w:hAnsi="Calibri" w:cs="Calibri"/>
+                                  <w:color w:val="5B9BD5" w:themeColor="accent1"/>
+                                  <w:sz w:val="36"/>
+                                  <w:szCs w:val="36"/>
+                                </w:rPr>
+                                <w:t>GUIHLEM QUINTANA – PAUSE ALEXANDRE – COLONGE YANEK</w:t>
+                              </w:r>
+                            </w:p>
+                          </w:sdtContent>
+                        </w:sdt>
+                      </w:txbxContent>
+                    </v:textbox>
+                    <w10:wrap anchorx="margin" anchory="margin"/>
+                  </v:shape>
+                </w:pict>
+              </mc:Fallback>
+            </mc:AlternateContent>
+          </w:r>
+          <w:r>
+            <w:br w:type="page"/>
+          </w:r>
+        </w:p>
+      </w:sdtContent>
+    </w:sdt>
+    <w:sdt>
+      <w:sdtPr>
+        <w:id w:val="1870729233"/>
+        <w:docPartObj>
+          <w:docPartGallery w:val="Table of Contents"/>
+          <w:docPartUnique/>
+        </w:docPartObj>
+      </w:sdtPr>
+      <w:sdtEndPr>
+        <w:rPr>
+          <w:rFonts w:asciiTheme="minorHAnsi" w:eastAsiaTheme="minorHAnsi" w:hAnsiTheme="minorHAnsi" w:cstheme="minorBidi"/>
+          <w:b/>
+          <w:bCs/>
+          <w:color w:val="auto"/>
+          <w:sz w:val="22"/>
+          <w:szCs w:val="22"/>
+          <w:lang w:eastAsia="en-US"/>
+        </w:rPr>
+      </w:sdtEndPr>
+      <w:sdtContent>
+        <w:p>
+          <w:pPr>
+            <w:pStyle w:val="En-ttedetabledesmatires"/>
+          </w:pPr>
+          <w:r>
+            <w:t>Table des matières</w:t>
+          </w:r>
+        </w:p>
+        <w:p>
+          <w:pPr>
+            <w:pStyle w:val="TM1"/>
+            <w:tabs>
+              <w:tab w:val="left" w:pos="440"/>
+              <w:tab w:val="right" w:leader="dot" w:pos="9062"/>
+            </w:tabs>
+            <w:rPr>
+              <w:rFonts w:eastAsiaTheme="minorEastAsia"/>
+              <w:noProof/>
+              <w:lang w:eastAsia="fr-FR"/>
+            </w:rPr>
+          </w:pPr>
+          <w:r>
+            <w:fldChar w:fldCharType="begin"/>
+          </w:r>
+          <w:r>
+            <w:instrText xml:space="preserve"> TOC \o "1-3" \h \z \u </w:instrText>
+          </w:r>
+          <w:r>
+            <w:fldChar w:fldCharType="separate"/>
+          </w:r>
+          <w:hyperlink w:anchor="_Toc515364993" w:history="1">
+            <w:r>
+              <w:rPr>
+                <w:rStyle w:val="Lienhypertexte"/>
+                <w:noProof/>
+              </w:rPr>
+              <w:t>1.</w:t>
+            </w:r>
+            <w:r>
+              <w:rPr>
+                <w:rFonts w:eastAsiaTheme="minorEastAsia"/>
+                <w:noProof/>
+                <w:lang w:eastAsia="fr-FR"/>
+              </w:rPr>
+              <w:tab/>
+            </w:r>
+            <w:r>
+              <w:rPr>
+                <w:rStyle w:val="Lienhypertexte"/>
+                <w:noProof/>
+              </w:rPr>
+              <w:t>La vision conceptuelle :</w:t>
+            </w:r>
+            <w:r>
+              <w:rPr>
+                <w:noProof/>
+                <w:webHidden/>
+              </w:rPr>
+              <w:tab/>
+            </w:r>
+            <w:r>
+              <w:rPr>
+                <w:noProof/>
+                <w:webHidden/>
+              </w:rPr>
+              <w:fldChar w:fldCharType="begin"/>
+            </w:r>
+            <w:r>
+              <w:rPr>
+                <w:noProof/>
+                <w:webHidden/>
+              </w:rPr>
+              <w:instrText xml:space="preserve"> PAGEREF _Toc515364993 \h </w:instrText>
+            </w:r>
+            <w:r>
+              <w:rPr>
+                <w:noProof/>
+                <w:webHidden/>
+              </w:rPr>
+            </w:r>
+            <w:r>
+              <w:rPr>
+                <w:noProof/>
+                <w:webHidden/>
+              </w:rPr>
+              <w:fldChar w:fldCharType="separate"/>
+            </w:r>
+            <w:r>
+              <w:rPr>
+                <w:noProof/>
+                <w:webHidden/>
+              </w:rPr>
+              <w:t>1</w:t>
+            </w:r>
+            <w:r>
+              <w:rPr>
+                <w:noProof/>
+                <w:webHidden/>
+              </w:rPr>
+              <w:fldChar w:fldCharType="end"/>
+            </w:r>
+          </w:hyperlink>
+        </w:p>
+        <w:p>
+          <w:pPr>
+            <w:pStyle w:val="TM2"/>
+            <w:tabs>
+              <w:tab w:val="left" w:pos="880"/>
+              <w:tab w:val="right" w:leader="dot" w:pos="9062"/>
+            </w:tabs>
+            <w:rPr>
+              <w:rFonts w:eastAsiaTheme="minorEastAsia"/>
+              <w:noProof/>
+              <w:lang w:eastAsia="fr-FR"/>
+            </w:rPr>
+          </w:pPr>
+          <w:hyperlink w:anchor="_Toc515364994" w:history="1">
+            <w:r>
+              <w:rPr>
+                <w:rStyle w:val="Lienhypertexte"/>
+                <w:noProof/>
+              </w:rPr>
+              <w:t>1.1.</w:t>
+            </w:r>
+            <w:r>
+              <w:rPr>
+                <w:rFonts w:eastAsiaTheme="minorEastAsia"/>
+                <w:noProof/>
+                <w:lang w:eastAsia="fr-FR"/>
+              </w:rPr>
+              <w:tab/>
+            </w:r>
+            <w:r>
+              <w:rPr>
+                <w:rStyle w:val="Lienhypertexte"/>
+                <w:noProof/>
+              </w:rPr>
+              <w:t>Diagnostique et critique de l’existant :</w:t>
+            </w:r>
+            <w:r>
+              <w:rPr>
+                <w:noProof/>
+                <w:webHidden/>
+              </w:rPr>
+              <w:tab/>
+            </w:r>
+            <w:r>
+              <w:rPr>
+                <w:noProof/>
+                <w:webHidden/>
+              </w:rPr>
+              <w:fldChar w:fldCharType="begin"/>
+            </w:r>
+            <w:r>
+              <w:rPr>
+                <w:noProof/>
+                <w:webHidden/>
+              </w:rPr>
+              <w:instrText xml:space="preserve"> PAGEREF _Toc515364994 \h </w:instrText>
+            </w:r>
+            <w:r>
+              <w:rPr>
+                <w:noProof/>
+                <w:webHidden/>
+              </w:rPr>
+            </w:r>
+            <w:r>
+              <w:rPr>
+                <w:noProof/>
+                <w:webHidden/>
+              </w:rPr>
+              <w:fldChar w:fldCharType="separate"/>
+            </w:r>
+            <w:r>
+              <w:rPr>
+                <w:noProof/>
+                <w:webHidden/>
+              </w:rPr>
+              <w:t>1</w:t>
+            </w:r>
+            <w:r>
+              <w:rPr>
+                <w:noProof/>
+                <w:webHidden/>
+              </w:rPr>
+              <w:fldChar w:fldCharType="end"/>
+            </w:r>
+          </w:hyperlink>
+        </w:p>
+        <w:p>
+          <w:pPr>
+            <w:pStyle w:val="TM2"/>
+            <w:tabs>
+              <w:tab w:val="left" w:pos="880"/>
+              <w:tab w:val="right" w:leader="dot" w:pos="9062"/>
+            </w:tabs>
+            <w:rPr>
+              <w:rFonts w:eastAsiaTheme="minorEastAsia"/>
+              <w:noProof/>
+              <w:lang w:eastAsia="fr-FR"/>
+            </w:rPr>
+          </w:pPr>
+          <w:hyperlink w:anchor="_Toc515364995" w:history="1">
+            <w:r>
+              <w:rPr>
+                <w:rStyle w:val="Lienhypertexte"/>
+                <w:noProof/>
+              </w:rPr>
+              <w:t>1.2.</w:t>
+            </w:r>
+            <w:r>
+              <w:rPr>
+                <w:rFonts w:eastAsiaTheme="minorEastAsia"/>
+                <w:noProof/>
+                <w:lang w:eastAsia="fr-FR"/>
+              </w:rPr>
+              <w:tab/>
+            </w:r>
+            <w:r>
+              <w:rPr>
+                <w:rStyle w:val="Lienhypertexte"/>
+                <w:noProof/>
+              </w:rPr>
+              <w:t>Principales évolutions :</w:t>
+            </w:r>
+            <w:r>
+              <w:rPr>
+                <w:noProof/>
+                <w:webHidden/>
+              </w:rPr>
+              <w:tab/>
+            </w:r>
+            <w:r>
+              <w:rPr>
+                <w:noProof/>
+                <w:webHidden/>
+              </w:rPr>
+              <w:fldChar w:fldCharType="begin"/>
+            </w:r>
+            <w:r>
+              <w:rPr>
+                <w:noProof/>
+                <w:webHidden/>
+              </w:rPr>
+              <w:instrText xml:space="preserve"> PAGEREF _Toc515364995 \h </w:instrText>
+            </w:r>
+            <w:r>
+              <w:rPr>
+                <w:noProof/>
+                <w:webHidden/>
+              </w:rPr>
+            </w:r>
+            <w:r>
+              <w:rPr>
+                <w:noProof/>
+                <w:webHidden/>
+              </w:rPr>
+              <w:fldChar w:fldCharType="separate"/>
+            </w:r>
+            <w:r>
+              <w:rPr>
+                <w:noProof/>
+                <w:webHidden/>
+              </w:rPr>
+              <w:t>1</w:t>
+            </w:r>
+            <w:r>
+              <w:rPr>
+                <w:noProof/>
+                <w:webHidden/>
+              </w:rPr>
+              <w:fldChar w:fldCharType="end"/>
+            </w:r>
+          </w:hyperlink>
+        </w:p>
+        <w:p>
+          <w:pPr>
+            <w:pStyle w:val="TM2"/>
+            <w:tabs>
+              <w:tab w:val="left" w:pos="880"/>
+              <w:tab w:val="right" w:leader="dot" w:pos="9062"/>
+            </w:tabs>
+            <w:rPr>
+              <w:rFonts w:eastAsiaTheme="minorEastAsia"/>
+              <w:noProof/>
+              <w:lang w:eastAsia="fr-FR"/>
+            </w:rPr>
+          </w:pPr>
+          <w:hyperlink w:anchor="_Toc515364996" w:history="1">
+            <w:r>
+              <w:rPr>
+                <w:rStyle w:val="Lienhypertexte"/>
+                <w:noProof/>
+              </w:rPr>
+              <w:t>1.3.</w:t>
+            </w:r>
+            <w:r>
+              <w:rPr>
+                <w:rFonts w:eastAsiaTheme="minorEastAsia"/>
+                <w:noProof/>
+                <w:lang w:eastAsia="fr-FR"/>
+              </w:rPr>
+              <w:tab/>
+            </w:r>
+            <w:r>
+              <w:rPr>
+                <w:rStyle w:val="Lienhypertexte"/>
+                <w:noProof/>
+              </w:rPr>
+              <w:t>Les traitements :</w:t>
+            </w:r>
+            <w:r>
+              <w:rPr>
+                <w:noProof/>
+                <w:webHidden/>
+              </w:rPr>
+              <w:tab/>
+            </w:r>
+            <w:r>
+              <w:rPr>
+                <w:noProof/>
+                <w:webHidden/>
+              </w:rPr>
+              <w:fldChar w:fldCharType="begin"/>
+            </w:r>
+            <w:r>
+              <w:rPr>
+                <w:noProof/>
+                <w:webHidden/>
+              </w:rPr>
+              <w:instrText xml:space="preserve"> PAGEREF _Toc515364996 \h </w:instrText>
+            </w:r>
+            <w:r>
+              <w:rPr>
+                <w:noProof/>
+                <w:webHidden/>
+              </w:rPr>
+            </w:r>
+            <w:r>
+              <w:rPr>
+                <w:noProof/>
+                <w:webHidden/>
+              </w:rPr>
+              <w:fldChar w:fldCharType="separate"/>
+            </w:r>
+            <w:r>
+              <w:rPr>
+                <w:noProof/>
+                <w:webHidden/>
+              </w:rPr>
+              <w:t>1</w:t>
+            </w:r>
+            <w:r>
+              <w:rPr>
+                <w:noProof/>
+                <w:webHidden/>
+              </w:rPr>
+              <w:fldChar w:fldCharType="end"/>
+            </w:r>
+          </w:hyperlink>
+        </w:p>
+        <w:p>
+          <w:pPr>
+            <w:pStyle w:val="TM2"/>
+            <w:tabs>
+              <w:tab w:val="left" w:pos="880"/>
+              <w:tab w:val="right" w:leader="dot" w:pos="9062"/>
+            </w:tabs>
+            <w:rPr>
+              <w:rFonts w:eastAsiaTheme="minorEastAsia"/>
+              <w:noProof/>
+              <w:lang w:eastAsia="fr-FR"/>
+            </w:rPr>
+          </w:pPr>
+          <w:hyperlink w:anchor="_Toc515364997" w:history="1">
+            <w:r>
+              <w:rPr>
+                <w:rStyle w:val="Lienhypertexte"/>
+                <w:noProof/>
+              </w:rPr>
+              <w:t>1.4.</w:t>
+            </w:r>
+            <w:r>
+              <w:rPr>
+                <w:rFonts w:eastAsiaTheme="minorEastAsia"/>
+                <w:noProof/>
+                <w:lang w:eastAsia="fr-FR"/>
+              </w:rPr>
+              <w:tab/>
+            </w:r>
+            <w:r>
+              <w:rPr>
+                <w:rStyle w:val="Lienhypertexte"/>
+                <w:noProof/>
+              </w:rPr>
+              <w:t>Les flux :</w:t>
+            </w:r>
+            <w:r>
+              <w:rPr>
+                <w:noProof/>
+                <w:webHidden/>
+              </w:rPr>
+              <w:tab/>
+            </w:r>
+            <w:r>
+              <w:rPr>
+                <w:noProof/>
+                <w:webHidden/>
+              </w:rPr>
+              <w:fldChar w:fldCharType="begin"/>
+            </w:r>
+            <w:r>
+              <w:rPr>
+                <w:noProof/>
+                <w:webHidden/>
+              </w:rPr>
+              <w:instrText xml:space="preserve"> PAGEREF _Toc515364997 \h </w:instrText>
+            </w:r>
+            <w:r>
+              <w:rPr>
+                <w:noProof/>
+                <w:webHidden/>
+              </w:rPr>
+            </w:r>
+            <w:r>
+              <w:rPr>
+                <w:noProof/>
+                <w:webHidden/>
+              </w:rPr>
+              <w:fldChar w:fldCharType="separate"/>
+            </w:r>
+            <w:r>
+              <w:rPr>
+                <w:noProof/>
+                <w:webHidden/>
+              </w:rPr>
+              <w:t>1</w:t>
+            </w:r>
+            <w:r>
+              <w:rPr>
+                <w:noProof/>
+                <w:webHidden/>
+              </w:rPr>
+              <w:fldChar w:fldCharType="end"/>
+            </w:r>
+          </w:hyperlink>
+        </w:p>
+        <w:p>
+          <w:pPr>
+            <w:pStyle w:val="TM2"/>
+            <w:tabs>
+              <w:tab w:val="left" w:pos="880"/>
+              <w:tab w:val="right" w:leader="dot" w:pos="9062"/>
+            </w:tabs>
+            <w:rPr>
+              <w:rFonts w:eastAsiaTheme="minorEastAsia"/>
+              <w:noProof/>
+              <w:lang w:eastAsia="fr-FR"/>
+            </w:rPr>
+          </w:pPr>
+          <w:hyperlink w:anchor="_Toc515364998" w:history="1">
+            <w:r>
+              <w:rPr>
+                <w:rStyle w:val="Lienhypertexte"/>
+                <w:noProof/>
+              </w:rPr>
+              <w:t>1.5.</w:t>
+            </w:r>
+            <w:r>
+              <w:rPr>
+                <w:rFonts w:eastAsiaTheme="minorEastAsia"/>
+                <w:noProof/>
+                <w:lang w:eastAsia="fr-FR"/>
+              </w:rPr>
+              <w:tab/>
+            </w:r>
+            <w:r>
+              <w:rPr>
+                <w:rStyle w:val="Lienhypertexte"/>
+                <w:noProof/>
+              </w:rPr>
+              <w:t>Données :</w:t>
+            </w:r>
+            <w:r>
+              <w:rPr>
+                <w:noProof/>
+                <w:webHidden/>
+              </w:rPr>
+              <w:tab/>
+            </w:r>
+            <w:r>
+              <w:rPr>
+                <w:noProof/>
+                <w:webHidden/>
+              </w:rPr>
+              <w:fldChar w:fldCharType="begin"/>
+            </w:r>
+            <w:r>
+              <w:rPr>
+                <w:noProof/>
+                <w:webHidden/>
+              </w:rPr>
+              <w:instrText xml:space="preserve"> PAGEREF _Toc515364998 \h </w:instrText>
+            </w:r>
+            <w:r>
+              <w:rPr>
+                <w:noProof/>
+                <w:webHidden/>
+              </w:rPr>
+            </w:r>
+            <w:r>
+              <w:rPr>
+                <w:noProof/>
+                <w:webHidden/>
+              </w:rPr>
+              <w:fldChar w:fldCharType="separate"/>
+            </w:r>
+            <w:r>
+              <w:rPr>
+                <w:noProof/>
+                <w:webHidden/>
+              </w:rPr>
+              <w:t>1</w:t>
+            </w:r>
+            <w:r>
+              <w:rPr>
+                <w:noProof/>
+                <w:webHidden/>
+              </w:rPr>
+              <w:fldChar w:fldCharType="end"/>
+            </w:r>
+          </w:hyperlink>
+        </w:p>
+        <w:p>
+          <w:pPr>
+            <w:pStyle w:val="TM1"/>
+            <w:tabs>
+              <w:tab w:val="left" w:pos="440"/>
+              <w:tab w:val="right" w:leader="dot" w:pos="9062"/>
+            </w:tabs>
+            <w:rPr>
+              <w:rFonts w:eastAsiaTheme="minorEastAsia"/>
+              <w:noProof/>
+              <w:lang w:eastAsia="fr-FR"/>
+            </w:rPr>
+          </w:pPr>
+          <w:hyperlink w:anchor="_Toc515364999" w:history="1">
+            <w:r>
+              <w:rPr>
+                <w:rStyle w:val="Lienhypertexte"/>
+                <w:noProof/>
+              </w:rPr>
+              <w:t>2.</w:t>
+            </w:r>
+            <w:r>
+              <w:rPr>
+                <w:rFonts w:eastAsiaTheme="minorEastAsia"/>
+                <w:noProof/>
+                <w:lang w:eastAsia="fr-FR"/>
+              </w:rPr>
+              <w:tab/>
+            </w:r>
+            <w:r>
+              <w:rPr>
+                <w:rStyle w:val="Lienhypertexte"/>
+                <w:noProof/>
+              </w:rPr>
+              <w:t>Nouvelles Organisation :</w:t>
+            </w:r>
+            <w:r>
+              <w:rPr>
+                <w:noProof/>
+                <w:webHidden/>
+              </w:rPr>
+              <w:tab/>
+            </w:r>
+            <w:r>
+              <w:rPr>
+                <w:noProof/>
+                <w:webHidden/>
+              </w:rPr>
+              <w:fldChar w:fldCharType="begin"/>
+            </w:r>
+            <w:r>
+              <w:rPr>
+                <w:noProof/>
+                <w:webHidden/>
+              </w:rPr>
+              <w:instrText xml:space="preserve"> PAGEREF _Toc515364999 \h </w:instrText>
+            </w:r>
+            <w:r>
+              <w:rPr>
+                <w:noProof/>
+                <w:webHidden/>
+              </w:rPr>
+            </w:r>
+            <w:r>
+              <w:rPr>
+                <w:noProof/>
+                <w:webHidden/>
+              </w:rPr>
+              <w:fldChar w:fldCharType="separate"/>
+            </w:r>
+            <w:r>
+              <w:rPr>
+                <w:noProof/>
+                <w:webHidden/>
+              </w:rPr>
+              <w:t>1</w:t>
+            </w:r>
+            <w:r>
+              <w:rPr>
+                <w:noProof/>
+                <w:webHidden/>
+              </w:rPr>
+              <w:fldChar w:fldCharType="end"/>
+            </w:r>
+          </w:hyperlink>
+        </w:p>
+        <w:p>
+          <w:pPr>
+            <w:pStyle w:val="TM2"/>
+            <w:tabs>
+              <w:tab w:val="left" w:pos="880"/>
+              <w:tab w:val="right" w:leader="dot" w:pos="9062"/>
+            </w:tabs>
+            <w:rPr>
+              <w:rFonts w:eastAsiaTheme="minorEastAsia"/>
+              <w:noProof/>
+              <w:lang w:eastAsia="fr-FR"/>
+            </w:rPr>
+          </w:pPr>
+          <w:hyperlink w:anchor="_Toc515365000" w:history="1">
+            <w:r>
+              <w:rPr>
+                <w:rStyle w:val="Lienhypertexte"/>
+                <w:noProof/>
+              </w:rPr>
+              <w:t>2.1.</w:t>
+            </w:r>
+            <w:r>
+              <w:rPr>
+                <w:rFonts w:eastAsiaTheme="minorEastAsia"/>
+                <w:noProof/>
+                <w:lang w:eastAsia="fr-FR"/>
+              </w:rPr>
+              <w:tab/>
+            </w:r>
+            <w:r>
+              <w:rPr>
+                <w:rStyle w:val="Lienhypertexte"/>
+                <w:noProof/>
+              </w:rPr>
+              <w:t>Diagnostique et critique de l’existant :</w:t>
+            </w:r>
+            <w:r>
+              <w:rPr>
+                <w:noProof/>
+                <w:webHidden/>
+              </w:rPr>
+              <w:tab/>
+            </w:r>
+            <w:r>
+              <w:rPr>
+                <w:noProof/>
+                <w:webHidden/>
+              </w:rPr>
+              <w:fldChar w:fldCharType="begin"/>
+            </w:r>
+            <w:r>
+              <w:rPr>
+                <w:noProof/>
+                <w:webHidden/>
+              </w:rPr>
+              <w:instrText xml:space="preserve"> PAGEREF _Toc515365000 \h </w:instrText>
+            </w:r>
+            <w:r>
+              <w:rPr>
+                <w:noProof/>
+                <w:webHidden/>
+              </w:rPr>
+            </w:r>
+            <w:r>
+              <w:rPr>
+                <w:noProof/>
+                <w:webHidden/>
+              </w:rPr>
+              <w:fldChar w:fldCharType="separate"/>
+            </w:r>
+            <w:r>
+              <w:rPr>
+                <w:noProof/>
+                <w:webHidden/>
+              </w:rPr>
+              <w:t>1</w:t>
+            </w:r>
+            <w:r>
+              <w:rPr>
+                <w:noProof/>
+                <w:webHidden/>
+              </w:rPr>
+              <w:fldChar w:fldCharType="end"/>
+            </w:r>
+          </w:hyperlink>
+        </w:p>
+        <w:p>
+          <w:pPr>
+            <w:pStyle w:val="TM2"/>
+            <w:tabs>
+              <w:tab w:val="left" w:pos="880"/>
+              <w:tab w:val="right" w:leader="dot" w:pos="9062"/>
+            </w:tabs>
+            <w:rPr>
+              <w:rFonts w:eastAsiaTheme="minorEastAsia"/>
+              <w:noProof/>
+              <w:lang w:eastAsia="fr-FR"/>
+            </w:rPr>
+          </w:pPr>
+          <w:hyperlink w:anchor="_Toc515365001" w:history="1">
+            <w:r>
+              <w:rPr>
+                <w:rStyle w:val="Lienhypertexte"/>
+                <w:noProof/>
+              </w:rPr>
+              <w:t>2.2.</w:t>
+            </w:r>
+            <w:r>
+              <w:rPr>
+                <w:rFonts w:eastAsiaTheme="minorEastAsia"/>
+                <w:noProof/>
+                <w:lang w:eastAsia="fr-FR"/>
+              </w:rPr>
+              <w:tab/>
+            </w:r>
+            <w:r>
+              <w:rPr>
+                <w:rStyle w:val="Lienhypertexte"/>
+                <w:noProof/>
+              </w:rPr>
+              <w:t>Contraintes à respecter :</w:t>
+            </w:r>
+            <w:r>
+              <w:rPr>
+                <w:noProof/>
+                <w:webHidden/>
+              </w:rPr>
+              <w:tab/>
+            </w:r>
+            <w:r>
+              <w:rPr>
+                <w:noProof/>
+                <w:webHidden/>
+              </w:rPr>
+              <w:fldChar w:fldCharType="begin"/>
+            </w:r>
+            <w:r>
+              <w:rPr>
+                <w:noProof/>
+                <w:webHidden/>
+              </w:rPr>
+              <w:instrText xml:space="preserve"> PAGEREF _Toc515365001 \h </w:instrText>
+            </w:r>
+            <w:r>
+              <w:rPr>
+                <w:noProof/>
+                <w:webHidden/>
+              </w:rPr>
+            </w:r>
+            <w:r>
+              <w:rPr>
+                <w:noProof/>
+                <w:webHidden/>
+              </w:rPr>
+              <w:fldChar w:fldCharType="separate"/>
+            </w:r>
+            <w:r>
+              <w:rPr>
+                <w:noProof/>
+                <w:webHidden/>
+              </w:rPr>
+              <w:t>1</w:t>
+            </w:r>
+            <w:r>
+              <w:rPr>
+                <w:noProof/>
+                <w:webHidden/>
+              </w:rPr>
+              <w:fldChar w:fldCharType="end"/>
+            </w:r>
+          </w:hyperlink>
+        </w:p>
+        <w:p>
+          <w:pPr>
+            <w:pStyle w:val="TM2"/>
+            <w:tabs>
+              <w:tab w:val="left" w:pos="880"/>
+              <w:tab w:val="right" w:leader="dot" w:pos="9062"/>
+            </w:tabs>
+            <w:rPr>
+              <w:rFonts w:eastAsiaTheme="minorEastAsia"/>
+              <w:noProof/>
+              <w:lang w:eastAsia="fr-FR"/>
+            </w:rPr>
+          </w:pPr>
+          <w:hyperlink w:anchor="_Toc515365002" w:history="1">
+            <w:r>
+              <w:rPr>
+                <w:rStyle w:val="Lienhypertexte"/>
+                <w:noProof/>
+              </w:rPr>
+              <w:t>2.3.</w:t>
+            </w:r>
+            <w:r>
+              <w:rPr>
+                <w:rFonts w:eastAsiaTheme="minorEastAsia"/>
+                <w:noProof/>
+                <w:lang w:eastAsia="fr-FR"/>
+              </w:rPr>
+              <w:tab/>
+            </w:r>
+            <w:r>
+              <w:rPr>
+                <w:rStyle w:val="Lienhypertexte"/>
+                <w:noProof/>
+              </w:rPr>
+              <w:t>Les scénarios :</w:t>
+            </w:r>
+            <w:r>
+              <w:rPr>
+                <w:noProof/>
+                <w:webHidden/>
+              </w:rPr>
+              <w:tab/>
+            </w:r>
+            <w:r>
+              <w:rPr>
+                <w:noProof/>
+                <w:webHidden/>
+              </w:rPr>
+              <w:fldChar w:fldCharType="begin"/>
+            </w:r>
+            <w:r>
+              <w:rPr>
+                <w:noProof/>
+                <w:webHidden/>
+              </w:rPr>
+              <w:instrText xml:space="preserve"> PAGEREF _Toc515365002 \h </w:instrText>
+            </w:r>
+            <w:r>
+              <w:rPr>
+                <w:noProof/>
+                <w:webHidden/>
+              </w:rPr>
+            </w:r>
+            <w:r>
+              <w:rPr>
+                <w:noProof/>
+                <w:webHidden/>
+              </w:rPr>
+              <w:fldChar w:fldCharType="separate"/>
+            </w:r>
+            <w:r>
+              <w:rPr>
+                <w:noProof/>
+                <w:webHidden/>
+              </w:rPr>
+              <w:t>1</w:t>
+            </w:r>
+            <w:r>
+              <w:rPr>
+                <w:noProof/>
+                <w:webHidden/>
+              </w:rPr>
+              <w:fldChar w:fldCharType="end"/>
+            </w:r>
+          </w:hyperlink>
+        </w:p>
+        <w:p>
+          <w:pPr>
+            <w:pStyle w:val="TM3"/>
+            <w:tabs>
+              <w:tab w:val="left" w:pos="1320"/>
+              <w:tab w:val="right" w:leader="dot" w:pos="9062"/>
+            </w:tabs>
+            <w:rPr>
+              <w:rFonts w:eastAsiaTheme="minorEastAsia"/>
+              <w:noProof/>
+              <w:lang w:eastAsia="fr-FR"/>
+            </w:rPr>
+          </w:pPr>
+          <w:hyperlink w:anchor="_Toc515365003" w:history="1">
+            <w:r>
+              <w:rPr>
+                <w:rStyle w:val="Lienhypertexte"/>
+                <w:noProof/>
+              </w:rPr>
+              <w:t>2.3.1.</w:t>
+            </w:r>
+            <w:r>
+              <w:rPr>
+                <w:rFonts w:eastAsiaTheme="minorEastAsia"/>
+                <w:noProof/>
+                <w:lang w:eastAsia="fr-FR"/>
+              </w:rPr>
+              <w:tab/>
+            </w:r>
+            <w:r>
+              <w:rPr>
+                <w:rStyle w:val="Lienhypertexte"/>
+                <w:noProof/>
+              </w:rPr>
+              <w:t>Choix du sous-ensemble représentatif :</w:t>
+            </w:r>
+            <w:r>
+              <w:rPr>
+                <w:noProof/>
+                <w:webHidden/>
+              </w:rPr>
+              <w:tab/>
+            </w:r>
+            <w:r>
+              <w:rPr>
+                <w:noProof/>
+                <w:webHidden/>
+              </w:rPr>
+              <w:fldChar w:fldCharType="begin"/>
+            </w:r>
+            <w:r>
+              <w:rPr>
+                <w:noProof/>
+                <w:webHidden/>
+              </w:rPr>
+              <w:instrText xml:space="preserve"> PAGEREF _Toc515365003 \h </w:instrText>
+            </w:r>
+            <w:r>
+              <w:rPr>
+                <w:noProof/>
+                <w:webHidden/>
+              </w:rPr>
+            </w:r>
+            <w:r>
+              <w:rPr>
+                <w:noProof/>
+                <w:webHidden/>
+              </w:rPr>
+              <w:fldChar w:fldCharType="separate"/>
+            </w:r>
+            <w:r>
+              <w:rPr>
+                <w:noProof/>
+                <w:webHidden/>
+              </w:rPr>
+              <w:t>1</w:t>
+            </w:r>
+            <w:r>
+              <w:rPr>
+                <w:noProof/>
+                <w:webHidden/>
+              </w:rPr>
+              <w:fldChar w:fldCharType="end"/>
+            </w:r>
+          </w:hyperlink>
+        </w:p>
+        <w:p>
+          <w:pPr>
+            <w:pStyle w:val="TM3"/>
+            <w:tabs>
+              <w:tab w:val="left" w:pos="1320"/>
+              <w:tab w:val="right" w:leader="dot" w:pos="9062"/>
+            </w:tabs>
+            <w:rPr>
+              <w:rFonts w:eastAsiaTheme="minorEastAsia"/>
+              <w:noProof/>
+              <w:lang w:eastAsia="fr-FR"/>
+            </w:rPr>
+          </w:pPr>
+          <w:hyperlink w:anchor="_Toc515365004" w:history="1">
+            <w:r>
+              <w:rPr>
+                <w:rStyle w:val="Lienhypertexte"/>
+                <w:noProof/>
+              </w:rPr>
+              <w:t>2.3.2.</w:t>
+            </w:r>
+            <w:r>
+              <w:rPr>
+                <w:rFonts w:eastAsiaTheme="minorEastAsia"/>
+                <w:noProof/>
+                <w:lang w:eastAsia="fr-FR"/>
+              </w:rPr>
+              <w:tab/>
+            </w:r>
+            <w:r>
+              <w:rPr>
+                <w:rStyle w:val="Lienhypertexte"/>
+                <w:noProof/>
+              </w:rPr>
+              <w:t>Point communs aux différents scénarios :</w:t>
+            </w:r>
+            <w:r>
+              <w:rPr>
+                <w:noProof/>
+                <w:webHidden/>
+              </w:rPr>
+              <w:tab/>
+            </w:r>
+            <w:r>
+              <w:rPr>
+                <w:noProof/>
+                <w:webHidden/>
+              </w:rPr>
+              <w:fldChar w:fldCharType="begin"/>
+            </w:r>
+            <w:r>
+              <w:rPr>
+                <w:noProof/>
+                <w:webHidden/>
+              </w:rPr>
+              <w:instrText xml:space="preserve"> PAGEREF _Toc515365004 \h </w:instrText>
+            </w:r>
+            <w:r>
+              <w:rPr>
+                <w:noProof/>
+                <w:webHidden/>
+              </w:rPr>
+            </w:r>
+            <w:r>
+              <w:rPr>
+                <w:noProof/>
+                <w:webHidden/>
+              </w:rPr>
+              <w:fldChar w:fldCharType="separate"/>
+            </w:r>
+            <w:r>
+              <w:rPr>
+                <w:noProof/>
+                <w:webHidden/>
+              </w:rPr>
+              <w:t>2</w:t>
+            </w:r>
+            <w:r>
+              <w:rPr>
+                <w:noProof/>
+                <w:webHidden/>
+              </w:rPr>
+              <w:fldChar w:fldCharType="end"/>
+            </w:r>
+          </w:hyperlink>
+        </w:p>
+        <w:p>
+          <w:pPr>
+            <w:pStyle w:val="TM3"/>
+            <w:tabs>
+              <w:tab w:val="left" w:pos="1320"/>
+              <w:tab w:val="right" w:leader="dot" w:pos="9062"/>
+            </w:tabs>
+            <w:rPr>
+              <w:rFonts w:eastAsiaTheme="minorEastAsia"/>
+              <w:noProof/>
+              <w:lang w:eastAsia="fr-FR"/>
+            </w:rPr>
+          </w:pPr>
+          <w:hyperlink w:anchor="_Toc515365005" w:history="1">
+            <w:r>
+              <w:rPr>
+                <w:rStyle w:val="Lienhypertexte"/>
+                <w:noProof/>
+              </w:rPr>
+              <w:t>2.3.3.</w:t>
+            </w:r>
+            <w:r>
+              <w:rPr>
+                <w:rFonts w:eastAsiaTheme="minorEastAsia"/>
+                <w:noProof/>
+                <w:lang w:eastAsia="fr-FR"/>
+              </w:rPr>
+              <w:tab/>
+            </w:r>
+            <w:r>
+              <w:rPr>
+                <w:rStyle w:val="Lienhypertexte"/>
+                <w:noProof/>
+              </w:rPr>
+              <w:t>Scénario n°1 : Dématérialisation totale.</w:t>
+            </w:r>
+            <w:r>
+              <w:rPr>
+                <w:noProof/>
+                <w:webHidden/>
+              </w:rPr>
+              <w:tab/>
+            </w:r>
+            <w:r>
+              <w:rPr>
+                <w:noProof/>
+                <w:webHidden/>
+              </w:rPr>
+              <w:fldChar w:fldCharType="begin"/>
+            </w:r>
+            <w:r>
+              <w:rPr>
+                <w:noProof/>
+                <w:webHidden/>
+              </w:rPr>
+              <w:instrText xml:space="preserve"> PAGEREF _Toc515365005 \h </w:instrText>
+            </w:r>
+            <w:r>
+              <w:rPr>
+                <w:noProof/>
+                <w:webHidden/>
+              </w:rPr>
+            </w:r>
+            <w:r>
+              <w:rPr>
+                <w:noProof/>
+                <w:webHidden/>
+              </w:rPr>
+              <w:fldChar w:fldCharType="separate"/>
+            </w:r>
+            <w:r>
+              <w:rPr>
+                <w:noProof/>
+                <w:webHidden/>
+              </w:rPr>
+              <w:t>2</w:t>
+            </w:r>
+            <w:r>
+              <w:rPr>
+                <w:noProof/>
+                <w:webHidden/>
+              </w:rPr>
+              <w:fldChar w:fldCharType="end"/>
+            </w:r>
+          </w:hyperlink>
+        </w:p>
+        <w:p>
+          <w:pPr>
+            <w:pStyle w:val="TM3"/>
+            <w:tabs>
+              <w:tab w:val="left" w:pos="1320"/>
+              <w:tab w:val="right" w:leader="dot" w:pos="9062"/>
+            </w:tabs>
+            <w:rPr>
+              <w:rFonts w:eastAsiaTheme="minorEastAsia"/>
+              <w:noProof/>
+              <w:lang w:eastAsia="fr-FR"/>
+            </w:rPr>
+          </w:pPr>
+          <w:hyperlink w:anchor="_Toc515365006" w:history="1">
+            <w:r>
+              <w:rPr>
+                <w:rStyle w:val="Lienhypertexte"/>
+                <w:noProof/>
+              </w:rPr>
+              <w:t>2.3.4.</w:t>
+            </w:r>
+            <w:r>
+              <w:rPr>
+                <w:rFonts w:eastAsiaTheme="minorEastAsia"/>
+                <w:noProof/>
+                <w:lang w:eastAsia="fr-FR"/>
+              </w:rPr>
+              <w:tab/>
+            </w:r>
+            <w:r>
+              <w:rPr>
+                <w:rStyle w:val="Lienhypertexte"/>
+                <w:noProof/>
+              </w:rPr>
+              <w:t>Scénario n°2 : Dématérialisation du back office.</w:t>
+            </w:r>
+            <w:r>
+              <w:rPr>
+                <w:noProof/>
+                <w:webHidden/>
+              </w:rPr>
+              <w:tab/>
+            </w:r>
+            <w:r>
+              <w:rPr>
+                <w:noProof/>
+                <w:webHidden/>
+              </w:rPr>
+              <w:fldChar w:fldCharType="begin"/>
+            </w:r>
+            <w:r>
+              <w:rPr>
+                <w:noProof/>
+                <w:webHidden/>
+              </w:rPr>
+              <w:instrText xml:space="preserve"> PAGEREF _Toc515365006 \h </w:instrText>
+            </w:r>
+            <w:r>
+              <w:rPr>
+                <w:noProof/>
+                <w:webHidden/>
+              </w:rPr>
+            </w:r>
+            <w:r>
+              <w:rPr>
+                <w:noProof/>
+                <w:webHidden/>
+              </w:rPr>
+              <w:fldChar w:fldCharType="separate"/>
+            </w:r>
+            <w:r>
+              <w:rPr>
+                <w:noProof/>
+                <w:webHidden/>
+              </w:rPr>
+              <w:t>2</w:t>
+            </w:r>
+            <w:r>
+              <w:rPr>
+                <w:noProof/>
+                <w:webHidden/>
+              </w:rPr>
+              <w:fldChar w:fldCharType="end"/>
+            </w:r>
+          </w:hyperlink>
+        </w:p>
+        <w:p>
+          <w:pPr>
+            <w:pStyle w:val="TM3"/>
+            <w:tabs>
+              <w:tab w:val="left" w:pos="1540"/>
+              <w:tab w:val="right" w:leader="dot" w:pos="9062"/>
+            </w:tabs>
+            <w:rPr>
+              <w:rFonts w:eastAsiaTheme="minorEastAsia"/>
+              <w:noProof/>
+              <w:lang w:eastAsia="fr-FR"/>
+            </w:rPr>
+          </w:pPr>
+          <w:hyperlink w:anchor="_Toc515365007" w:history="1">
+            <w:r>
+              <w:rPr>
+                <w:rStyle w:val="Lienhypertexte"/>
+                <w:noProof/>
+              </w:rPr>
+              <w:t>2.3.4.1.</w:t>
+            </w:r>
+            <w:r>
+              <w:rPr>
+                <w:rFonts w:eastAsiaTheme="minorEastAsia"/>
+                <w:noProof/>
+                <w:lang w:eastAsia="fr-FR"/>
+              </w:rPr>
+              <w:tab/>
+            </w:r>
+            <w:r>
+              <w:rPr>
+                <w:rStyle w:val="Lienhypertexte"/>
+                <w:noProof/>
+              </w:rPr>
+              <w:t>Architecture matérielle et logicielle :</w:t>
+            </w:r>
+            <w:r>
+              <w:rPr>
+                <w:noProof/>
+                <w:webHidden/>
+              </w:rPr>
+              <w:tab/>
+            </w:r>
+            <w:r>
+              <w:rPr>
+                <w:noProof/>
+                <w:webHidden/>
+              </w:rPr>
+              <w:fldChar w:fldCharType="begin"/>
+            </w:r>
+            <w:r>
+              <w:rPr>
+                <w:noProof/>
+                <w:webHidden/>
+              </w:rPr>
+              <w:instrText xml:space="preserve"> PAGEREF _Toc515365007 \h </w:instrText>
+            </w:r>
+            <w:r>
+              <w:rPr>
+                <w:noProof/>
+                <w:webHidden/>
+              </w:rPr>
+            </w:r>
+            <w:r>
+              <w:rPr>
+                <w:noProof/>
+                <w:webHidden/>
+              </w:rPr>
+              <w:fldChar w:fldCharType="separate"/>
+            </w:r>
+            <w:r>
+              <w:rPr>
+                <w:noProof/>
+                <w:webHidden/>
+              </w:rPr>
+              <w:t>2</w:t>
+            </w:r>
+            <w:r>
+              <w:rPr>
+                <w:noProof/>
+                <w:webHidden/>
+              </w:rPr>
+              <w:fldChar w:fldCharType="end"/>
+            </w:r>
+          </w:hyperlink>
+        </w:p>
+        <w:p>
+          <w:r>
+            <w:rPr>
+              <w:b/>
+              <w:bCs/>
+            </w:rPr>
+            <w:fldChar w:fldCharType="end"/>
+          </w:r>
+        </w:p>
+      </w:sdtContent>
+    </w:sdt>
     <w:p>
       <w:pPr>
-        <w:pStyle w:val="Titre"/>
-      </w:pPr>
-      <w:r>
-        <w:t>Cahier des Charges</w:t>
-      </w:r>
+        <w:sectPr>
+          <w:pgSz w:w="11906" w:h="16838"/>
+          <w:pgMar w:top="1417" w:right="1417" w:bottom="1417" w:left="1417" w:header="708" w:footer="708" w:gutter="0"/>
+          <w:cols w:space="708"/>
+          <w:docGrid w:linePitch="360"/>
+        </w:sectPr>
+      </w:pPr>
     </w:p>
     <w:p>
       <w:pPr>
@@ -18,9 +2448,12 @@
           <w:numId w:val="1"/>
         </w:numPr>
       </w:pPr>
+      <w:bookmarkStart w:id="0" w:name="_Toc515364993"/>
       <w:r>
+        <w:lastRenderedPageBreak/>
         <w:t>La vision conceptuelle :</w:t>
       </w:r>
+      <w:bookmarkEnd w:id="0"/>
     </w:p>
     <w:p>
       <w:pPr>
@@ -30,11 +2463,54 @@
           <w:numId w:val="1"/>
         </w:numPr>
       </w:pPr>
+      <w:bookmarkStart w:id="1" w:name="_Toc515364994"/>
       <w:r>
         <w:t>Diagnostique et critique de l’existant :</w:t>
       </w:r>
+      <w:bookmarkEnd w:id="1"/>
     </w:p>
-    <w:p/>
+    <w:p>
+      <w:pPr>
+        <w:ind w:firstLine="360"/>
+      </w:pPr>
+      <w:r>
+        <w:t xml:space="preserve">Grace à l’étude de l’existant nous avons pu mettre en avant les </w:t>
+      </w:r>
+      <w:r>
+        <w:t>concepts du model existant. Nous en avons conclu qu’il était perf</w:t>
+      </w:r>
+      <w:r>
+        <w:t>ormant. Il manque cependant de la transmission d’information entre le système opérant, le système d’information et le système de décision.</w:t>
+      </w:r>
+    </w:p>
+    <w:p>
+      <w:pPr>
+        <w:ind w:firstLine="360"/>
+      </w:pPr>
+      <w:r>
+        <w:t xml:space="preserve">L’entreprise Découverte possède aussi un parc informatique trop </w:t>
+      </w:r>
+      <w:r>
+        <w:t>obsolète</w:t>
+      </w:r>
+      <w:r>
+        <w:t xml:space="preserve"> pour </w:t>
+      </w:r>
+      <w:r>
+        <w:t>être</w:t>
+      </w:r>
+      <w:r>
+        <w:t xml:space="preserve"> gardé en l’état. </w:t>
+      </w:r>
+    </w:p>
+    <w:p>
+      <w:pPr>
+        <w:ind w:firstLine="360"/>
+      </w:pPr>
+      <w:r>
+        <w:t>En améliorant ces point l’entreprise Découverte pourrait gagner en temps et donc en argent.</w:t>
+      </w:r>
+    </w:p>
     <w:p>
       <w:pPr>
         <w:pStyle w:val="Titre2"/>
@@ -43,9 +2519,11 @@
           <w:numId w:val="1"/>
         </w:numPr>
       </w:pPr>
+      <w:bookmarkStart w:id="2" w:name="_Toc515364995"/>
       <w:r>
         <w:t>Principales évolutions :</w:t>
       </w:r>
+      <w:bookmarkEnd w:id="2"/>
     </w:p>
     <w:p/>
     <w:p>
@@ -56,9 +2534,11 @@
           <w:numId w:val="1"/>
         </w:numPr>
       </w:pPr>
+      <w:bookmarkStart w:id="3" w:name="_Toc515364996"/>
       <w:r>
         <w:t>Les traitements :</w:t>
       </w:r>
+      <w:bookmarkEnd w:id="3"/>
     </w:p>
     <w:p/>
     <w:p>
@@ -69,11 +2549,70 @@
           <w:numId w:val="1"/>
         </w:numPr>
       </w:pPr>
+      <w:bookmarkStart w:id="4" w:name="_Toc515364997"/>
       <w:r>
         <w:t>Les flux :</w:t>
       </w:r>
+      <w:bookmarkEnd w:id="4"/>
     </w:p>
-    <w:p/>
+    <w:p>
+      <w:r>
+        <w:rPr>
+          <w:noProof/>
+          <w:lang w:eastAsia="fr-FR"/>
+        </w:rPr>
+        <w:drawing>
+          <wp:inline distT="0" distB="0" distL="0" distR="0">
+            <wp:extent cx="5760720" cy="3360206"/>
+            <wp:effectExtent l="0" t="0" r="0" b="0"/>
+            <wp:docPr id="1" name="Image 1" descr="https://scontent-mrs1-1.xx.fbcdn.net/v/t1.15752-9/33828769_2081739488782060_3066205211635744768_n.jpg?_nc_cat=0&amp;oh=0522e351e2eb0cae44dc857c7d8ad6f8&amp;oe=5BBD9D27"/>
+            <wp:cNvGraphicFramePr>
+              <a:graphicFrameLocks xmlns:a="http://schemas.openxmlformats.org/drawingml/2006/main" noChangeAspect="1"/>
+            </wp:cNvGraphicFramePr>
+            <a:graphic xmlns:a="http://schemas.openxmlformats.org/drawingml/2006/main">
+              <a:graphicData uri="http://schemas.openxmlformats.org/drawingml/2006/picture">
+                <pic:pic xmlns:pic="http://schemas.openxmlformats.org/drawingml/2006/picture">
+                  <pic:nvPicPr>
+                    <pic:cNvPr id="0" name="Picture 7" descr="https://scontent-mrs1-1.xx.fbcdn.net/v/t1.15752-9/33828769_2081739488782060_3066205211635744768_n.jpg?_nc_cat=0&amp;oh=0522e351e2eb0cae44dc857c7d8ad6f8&amp;oe=5BBD9D27"/>
+                    <pic:cNvPicPr>
+                      <a:picLocks noChangeAspect="1" noChangeArrowheads="1"/>
+                    </pic:cNvPicPr>
+                  </pic:nvPicPr>
+                  <pic:blipFill>
+                    <a:blip r:embed="rId9">
+                      <a:extLst>
+                        <a:ext uri="{28A0092B-C50C-407E-A947-70E740481C1C}">
+                          <a14:useLocalDpi xmlns:a14="http://schemas.microsoft.com/office/drawing/2010/main" val="0"/>
+                        </a:ext>
+                      </a:extLst>
+                    </a:blip>
+                    <a:srcRect/>
+                    <a:stretch>
+                      <a:fillRect/>
+                    </a:stretch>
+                  </pic:blipFill>
+                  <pic:spPr bwMode="auto">
+                    <a:xfrm>
+                      <a:off x="0" y="0"/>
+                      <a:ext cx="5760720" cy="3360206"/>
+                    </a:xfrm>
+                    <a:prstGeom prst="rect">
+                      <a:avLst/>
+                    </a:prstGeom>
+                    <a:noFill/>
+                    <a:ln>
+                      <a:noFill/>
+                    </a:ln>
+                  </pic:spPr>
+                </pic:pic>
+              </a:graphicData>
+            </a:graphic>
+          </wp:inline>
+        </w:drawing>
+      </w:r>
+      <w:bookmarkStart w:id="5" w:name="_GoBack"/>
+      <w:bookmarkEnd w:id="5"/>
+    </w:p>
     <w:p>
       <w:pPr>
         <w:pStyle w:val="Titre2"/>
@@ -82,9 +2621,11 @@
           <w:numId w:val="1"/>
         </w:numPr>
       </w:pPr>
+      <w:bookmarkStart w:id="6" w:name="_Toc515364998"/>
       <w:r>
         <w:t>Données :</w:t>
       </w:r>
+      <w:bookmarkEnd w:id="6"/>
     </w:p>
     <w:p/>
     <w:p>
@@ -95,9 +2636,11 @@
           <w:numId w:val="1"/>
         </w:numPr>
       </w:pPr>
+      <w:bookmarkStart w:id="7" w:name="_Toc515364999"/>
       <w:r>
         <w:t>Nouvelles Organisation :</w:t>
       </w:r>
+      <w:bookmarkEnd w:id="7"/>
     </w:p>
     <w:p>
       <w:pPr>
@@ -107,9 +2650,11 @@
           <w:numId w:val="1"/>
         </w:numPr>
       </w:pPr>
+      <w:bookmarkStart w:id="8" w:name="_Toc515365000"/>
       <w:r>
         <w:t>Diagnostique et critique de l’existant :</w:t>
       </w:r>
+      <w:bookmarkEnd w:id="8"/>
     </w:p>
     <w:p/>
     <w:p>
@@ -120,8 +2665,13 @@
           <w:numId w:val="1"/>
         </w:numPr>
       </w:pPr>
+      <w:bookmarkStart w:id="9" w:name="_Toc515365001"/>
       <w:r>
-        <w:t xml:space="preserve">Contraintes à respecter : </w:t>
+        <w:t>Contraintes à respecter :</w:t>
+      </w:r>
+      <w:bookmarkEnd w:id="9"/>
+      <w:r>
+        <w:t xml:space="preserve"> </w:t>
       </w:r>
     </w:p>
     <w:p/>
@@ -133,9 +2683,12 @@
           <w:numId w:val="1"/>
         </w:numPr>
       </w:pPr>
+      <w:bookmarkStart w:id="10" w:name="_Toc515365002"/>
       <w:r>
+        <w:lastRenderedPageBreak/>
         <w:t>Les scénarios :</w:t>
       </w:r>
+      <w:bookmarkEnd w:id="10"/>
     </w:p>
     <w:p>
       <w:pPr>
@@ -145,6 +2698,7 @@
           <w:numId w:val="1"/>
         </w:numPr>
       </w:pPr>
+      <w:bookmarkStart w:id="11" w:name="_Toc515365003"/>
       <w:r>
         <w:t xml:space="preserve">Choix du sous-ensemble </w:t>
       </w:r>
@@ -154,6 +2708,7 @@
       <w:r>
         <w:t> :</w:t>
       </w:r>
+      <w:bookmarkEnd w:id="11"/>
     </w:p>
     <w:p/>
     <w:p>
@@ -164,9 +2719,11 @@
           <w:numId w:val="1"/>
         </w:numPr>
       </w:pPr>
+      <w:bookmarkStart w:id="12" w:name="_Toc515365004"/>
       <w:r>
         <w:t>Point communs aux différents scénarios :</w:t>
       </w:r>
+      <w:bookmarkEnd w:id="12"/>
     </w:p>
     <w:p/>
     <w:p>
@@ -177,9 +2734,11 @@
           <w:numId w:val="1"/>
         </w:numPr>
       </w:pPr>
+      <w:bookmarkStart w:id="13" w:name="_Toc515365005"/>
       <w:r>
         <w:t>Scénario n°1 : Dématérialisation totale.</w:t>
       </w:r>
+      <w:bookmarkEnd w:id="13"/>
     </w:p>
     <w:p/>
     <w:p>
@@ -190,9 +2749,11 @@
           <w:numId w:val="1"/>
         </w:numPr>
       </w:pPr>
+      <w:bookmarkStart w:id="14" w:name="_Toc515365006"/>
       <w:r>
         <w:t>Scénario n°2 : Dématérialisation du back office.</w:t>
       </w:r>
+      <w:bookmarkEnd w:id="14"/>
     </w:p>
     <w:p/>
     <w:p>
@@ -203,22 +2764,118 @@
           <w:numId w:val="1"/>
         </w:numPr>
       </w:pPr>
+      <w:bookmarkStart w:id="15" w:name="_Toc515365007"/>
       <w:r>
         <w:t>Architecture matérielle et logicielle :</w:t>
       </w:r>
+      <w:bookmarkEnd w:id="15"/>
     </w:p>
-    <w:p>
-      <w:bookmarkStart w:id="0" w:name="_GoBack"/>
-      <w:bookmarkEnd w:id="0"/>
-    </w:p>
+    <w:p/>
     <w:sectPr>
+      <w:footerReference w:type="default" r:id="rId10"/>
       <w:pgSz w:w="11906" w:h="16838"/>
       <w:pgMar w:top="1417" w:right="1417" w:bottom="1417" w:left="1417" w:header="708" w:footer="708" w:gutter="0"/>
+      <w:pgNumType w:start="1"/>
       <w:cols w:space="708"/>
       <w:docGrid w:linePitch="360"/>
     </w:sectPr>
   </w:body>
 </w:document>
+</file>
+
+<file path=word/endnotes.xml><?xml version="1.0" encoding="utf-8"?>
+<w:endnotes xmlns:wpc="http://schemas.microsoft.com/office/word/2010/wordprocessingCanvas" xmlns:mc="http://schemas.openxmlformats.org/markup-compatibility/2006" xmlns:o="urn:schemas-microsoft-com:office:office" xmlns:r="http://schemas.openxmlformats.org/officeDocument/2006/relationships" xmlns:m="http://schemas.openxmlformats.org/officeDocument/2006/math" xmlns:v="urn:schemas-microsoft-com:vml" xmlns:wp14="http://schemas.microsoft.com/office/word/2010/wordprocessingDrawing" xmlns:wp="http://schemas.openxmlformats.org/drawingml/2006/wordprocessingDrawing" xmlns:w10="urn:schemas-microsoft-com:office:word" xmlns:w="http://schemas.openxmlformats.org/wordprocessingml/2006/main" xmlns:w14="http://schemas.microsoft.com/office/word/2010/wordml" xmlns:w15="http://schemas.microsoft.com/office/word/2012/wordml" xmlns:wpg="http://schemas.microsoft.com/office/word/2010/wordprocessingGroup" xmlns:wpi="http://schemas.microsoft.com/office/word/2010/wordprocessingInk" xmlns:wne="http://schemas.microsoft.com/office/word/2006/wordml" xmlns:wps="http://schemas.microsoft.com/office/word/2010/wordprocessingShape" mc:Ignorable="w14 w15 wp14">
+  <w:endnote w:type="separator" w:id="-1">
+    <w:p>
+      <w:pPr>
+        <w:spacing w:after="0" w:line="240" w:lineRule="auto"/>
+      </w:pPr>
+      <w:r>
+        <w:separator/>
+      </w:r>
+    </w:p>
+  </w:endnote>
+  <w:endnote w:type="continuationSeparator" w:id="0">
+    <w:p>
+      <w:pPr>
+        <w:spacing w:after="0" w:line="240" w:lineRule="auto"/>
+      </w:pPr>
+      <w:r>
+        <w:continuationSeparator/>
+      </w:r>
+    </w:p>
+  </w:endnote>
+</w:endnotes>
+</file>
+
+<file path=word/footer1.xml><?xml version="1.0" encoding="utf-8"?>
+<w:ftr xmlns:wpc="http://schemas.microsoft.com/office/word/2010/wordprocessingCanvas" xmlns:mc="http://schemas.openxmlformats.org/markup-compatibility/2006" xmlns:o="urn:schemas-microsoft-com:office:office" xmlns:r="http://schemas.openxmlformats.org/officeDocument/2006/relationships" xmlns:m="http://schemas.openxmlformats.org/officeDocument/2006/math" xmlns:v="urn:schemas-microsoft-com:vml" xmlns:wp14="http://schemas.microsoft.com/office/word/2010/wordprocessingDrawing" xmlns:wp="http://schemas.openxmlformats.org/drawingml/2006/wordprocessingDrawing" xmlns:w10="urn:schemas-microsoft-com:office:word" xmlns:w="http://schemas.openxmlformats.org/wordprocessingml/2006/main" xmlns:w14="http://schemas.microsoft.com/office/word/2010/wordml" xmlns:w15="http://schemas.microsoft.com/office/word/2012/wordml" xmlns:wpg="http://schemas.microsoft.com/office/word/2010/wordprocessingGroup" xmlns:wpi="http://schemas.microsoft.com/office/word/2010/wordprocessingInk" xmlns:wne="http://schemas.microsoft.com/office/word/2006/wordml" xmlns:wps="http://schemas.microsoft.com/office/word/2010/wordprocessingShape" mc:Ignorable="w14 w15 wp14">
+  <w:sdt>
+    <w:sdtPr>
+      <w:id w:val="-1922480445"/>
+      <w:docPartObj>
+        <w:docPartGallery w:val="Page Numbers (Bottom of Page)"/>
+        <w:docPartUnique/>
+      </w:docPartObj>
+    </w:sdtPr>
+    <w:sdtContent>
+      <w:p>
+        <w:pPr>
+          <w:pStyle w:val="Pieddepage"/>
+          <w:jc w:val="right"/>
+        </w:pPr>
+        <w:r>
+          <w:fldChar w:fldCharType="begin"/>
+        </w:r>
+        <w:r>
+          <w:instrText>PAGE   \* MERGEFORMAT</w:instrText>
+        </w:r>
+        <w:r>
+          <w:fldChar w:fldCharType="separate"/>
+        </w:r>
+        <w:r>
+          <w:rPr>
+            <w:noProof/>
+          </w:rPr>
+          <w:t>2</w:t>
+        </w:r>
+        <w:r>
+          <w:fldChar w:fldCharType="end"/>
+        </w:r>
+      </w:p>
+    </w:sdtContent>
+  </w:sdt>
+  <w:p>
+    <w:pPr>
+      <w:pStyle w:val="Pieddepage"/>
+    </w:pPr>
+  </w:p>
+</w:ftr>
+</file>
+
+<file path=word/footnotes.xml><?xml version="1.0" encoding="utf-8"?>
+<w:footnotes xmlns:wpc="http://schemas.microsoft.com/office/word/2010/wordprocessingCanvas" xmlns:mc="http://schemas.openxmlformats.org/markup-compatibility/2006" xmlns:o="urn:schemas-microsoft-com:office:office" xmlns:r="http://schemas.openxmlformats.org/officeDocument/2006/relationships" xmlns:m="http://schemas.openxmlformats.org/officeDocument/2006/math" xmlns:v="urn:schemas-microsoft-com:vml" xmlns:wp14="http://schemas.microsoft.com/office/word/2010/wordprocessingDrawing" xmlns:wp="http://schemas.openxmlformats.org/drawingml/2006/wordprocessingDrawing" xmlns:w10="urn:schemas-microsoft-com:office:word" xmlns:w="http://schemas.openxmlformats.org/wordprocessingml/2006/main" xmlns:w14="http://schemas.microsoft.com/office/word/2010/wordml" xmlns:w15="http://schemas.microsoft.com/office/word/2012/wordml" xmlns:wpg="http://schemas.microsoft.com/office/word/2010/wordprocessingGroup" xmlns:wpi="http://schemas.microsoft.com/office/word/2010/wordprocessingInk" xmlns:wne="http://schemas.microsoft.com/office/word/2006/wordml" xmlns:wps="http://schemas.microsoft.com/office/word/2010/wordprocessingShape" mc:Ignorable="w14 w15 wp14">
+  <w:footnote w:type="separator" w:id="-1">
+    <w:p>
+      <w:pPr>
+        <w:spacing w:after="0" w:line="240" w:lineRule="auto"/>
+      </w:pPr>
+      <w:r>
+        <w:separator/>
+      </w:r>
+    </w:p>
+  </w:footnote>
+  <w:footnote w:type="continuationSeparator" w:id="0">
+    <w:p>
+      <w:pPr>
+        <w:spacing w:after="0" w:line="240" w:lineRule="auto"/>
+      </w:pPr>
+      <w:r>
+        <w:continuationSeparator/>
+      </w:r>
+    </w:p>
+  </w:footnote>
+</w:footnotes>
 </file>
 
 <file path=word/numbering.xml><?xml version="1.0" encoding="utf-8"?>
@@ -309,8 +2966,124 @@
       </w:pPr>
     </w:lvl>
   </w:abstractNum>
+  <w:abstractNum w:abstractNumId="1" w15:restartNumberingAfterBreak="0">
+    <w:nsid w:val="3BF319C5"/>
+    <w:multiLevelType w:val="hybridMultilevel"/>
+    <w:tmpl w:val="E0C8F494"/>
+    <w:lvl w:ilvl="0" w:tplc="BF56EE34">
+      <w:start w:val="2017"/>
+      <w:numFmt w:val="bullet"/>
+      <w:lvlText w:val="-"/>
+      <w:lvlJc w:val="left"/>
+      <w:pPr>
+        <w:ind w:left="720" w:hanging="360"/>
+      </w:pPr>
+      <w:rPr>
+        <w:rFonts w:ascii="Calibri" w:eastAsiaTheme="minorHAnsi" w:hAnsi="Calibri" w:cs="Calibri" w:hint="default"/>
+      </w:rPr>
+    </w:lvl>
+    <w:lvl w:ilvl="1" w:tplc="040C0003" w:tentative="1">
+      <w:start w:val="1"/>
+      <w:numFmt w:val="bullet"/>
+      <w:lvlText w:val="o"/>
+      <w:lvlJc w:val="left"/>
+      <w:pPr>
+        <w:ind w:left="1440" w:hanging="360"/>
+      </w:pPr>
+      <w:rPr>
+        <w:rFonts w:ascii="Courier New" w:hAnsi="Courier New" w:cs="Courier New" w:hint="default"/>
+      </w:rPr>
+    </w:lvl>
+    <w:lvl w:ilvl="2" w:tplc="040C0005" w:tentative="1">
+      <w:start w:val="1"/>
+      <w:numFmt w:val="bullet"/>
+      <w:lvlText w:val=""/>
+      <w:lvlJc w:val="left"/>
+      <w:pPr>
+        <w:ind w:left="2160" w:hanging="360"/>
+      </w:pPr>
+      <w:rPr>
+        <w:rFonts w:ascii="Wingdings" w:hAnsi="Wingdings" w:hint="default"/>
+      </w:rPr>
+    </w:lvl>
+    <w:lvl w:ilvl="3" w:tplc="040C0001" w:tentative="1">
+      <w:start w:val="1"/>
+      <w:numFmt w:val="bullet"/>
+      <w:lvlText w:val=""/>
+      <w:lvlJc w:val="left"/>
+      <w:pPr>
+        <w:ind w:left="2880" w:hanging="360"/>
+      </w:pPr>
+      <w:rPr>
+        <w:rFonts w:ascii="Symbol" w:hAnsi="Symbol" w:hint="default"/>
+      </w:rPr>
+    </w:lvl>
+    <w:lvl w:ilvl="4" w:tplc="040C0003" w:tentative="1">
+      <w:start w:val="1"/>
+      <w:numFmt w:val="bullet"/>
+      <w:lvlText w:val="o"/>
+      <w:lvlJc w:val="left"/>
+      <w:pPr>
+        <w:ind w:left="3600" w:hanging="360"/>
+      </w:pPr>
+      <w:rPr>
+        <w:rFonts w:ascii="Courier New" w:hAnsi="Courier New" w:cs="Courier New" w:hint="default"/>
+      </w:rPr>
+    </w:lvl>
+    <w:lvl w:ilvl="5" w:tplc="040C0005" w:tentative="1">
+      <w:start w:val="1"/>
+      <w:numFmt w:val="bullet"/>
+      <w:lvlText w:val=""/>
+      <w:lvlJc w:val="left"/>
+      <w:pPr>
+        <w:ind w:left="4320" w:hanging="360"/>
+      </w:pPr>
+      <w:rPr>
+        <w:rFonts w:ascii="Wingdings" w:hAnsi="Wingdings" w:hint="default"/>
+      </w:rPr>
+    </w:lvl>
+    <w:lvl w:ilvl="6" w:tplc="040C0001" w:tentative="1">
+      <w:start w:val="1"/>
+      <w:numFmt w:val="bullet"/>
+      <w:lvlText w:val=""/>
+      <w:lvlJc w:val="left"/>
+      <w:pPr>
+        <w:ind w:left="5040" w:hanging="360"/>
+      </w:pPr>
+      <w:rPr>
+        <w:rFonts w:ascii="Symbol" w:hAnsi="Symbol" w:hint="default"/>
+      </w:rPr>
+    </w:lvl>
+    <w:lvl w:ilvl="7" w:tplc="040C0003" w:tentative="1">
+      <w:start w:val="1"/>
+      <w:numFmt w:val="bullet"/>
+      <w:lvlText w:val="o"/>
+      <w:lvlJc w:val="left"/>
+      <w:pPr>
+        <w:ind w:left="5760" w:hanging="360"/>
+      </w:pPr>
+      <w:rPr>
+        <w:rFonts w:ascii="Courier New" w:hAnsi="Courier New" w:cs="Courier New" w:hint="default"/>
+      </w:rPr>
+    </w:lvl>
+    <w:lvl w:ilvl="8" w:tplc="040C0005" w:tentative="1">
+      <w:start w:val="1"/>
+      <w:numFmt w:val="bullet"/>
+      <w:lvlText w:val=""/>
+      <w:lvlJc w:val="left"/>
+      <w:pPr>
+        <w:ind w:left="6480" w:hanging="360"/>
+      </w:pPr>
+      <w:rPr>
+        <w:rFonts w:ascii="Wingdings" w:hAnsi="Wingdings" w:hint="default"/>
+      </w:rPr>
+    </w:lvl>
+  </w:abstractNum>
   <w:num w:numId="1">
     <w:abstractNumId w:val="0"/>
+  </w:num>
+  <w:num w:numId="2">
+    <w:abstractNumId w:val="1"/>
   </w:num>
 </w:numbering>
 </file>
@@ -708,6 +3481,7 @@
   <w:style w:type="paragraph" w:default="1" w:styleId="Normal">
     <w:name w:val="Normal"/>
     <w:qFormat/>
+    <w:rsid w:val="00164EC4"/>
   </w:style>
   <w:style w:type="paragraph" w:styleId="Titre1">
     <w:name w:val="heading 1"/>
@@ -884,6 +3658,139 @@
       <w:sz w:val="24"/>
       <w:szCs w:val="24"/>
     </w:rPr>
+  </w:style>
+  <w:style w:type="paragraph" w:styleId="Sansinterligne">
+    <w:name w:val="No Spacing"/>
+    <w:link w:val="SansinterligneCar"/>
+    <w:uiPriority w:val="1"/>
+    <w:qFormat/>
+    <w:rsid w:val="00A34403"/>
+    <w:pPr>
+      <w:spacing w:after="0" w:line="240" w:lineRule="auto"/>
+    </w:pPr>
+    <w:rPr>
+      <w:rFonts w:eastAsiaTheme="minorEastAsia"/>
+      <w:lang w:eastAsia="fr-FR"/>
+    </w:rPr>
+  </w:style>
+  <w:style w:type="character" w:customStyle="1" w:styleId="SansinterligneCar">
+    <w:name w:val="Sans interligne Car"/>
+    <w:basedOn w:val="Policepardfaut"/>
+    <w:link w:val="Sansinterligne"/>
+    <w:uiPriority w:val="1"/>
+    <w:rsid w:val="00A34403"/>
+    <w:rPr>
+      <w:rFonts w:eastAsiaTheme="minorEastAsia"/>
+      <w:lang w:eastAsia="fr-FR"/>
+    </w:rPr>
+  </w:style>
+  <w:style w:type="paragraph" w:styleId="En-ttedetabledesmatires">
+    <w:name w:val="TOC Heading"/>
+    <w:basedOn w:val="Titre1"/>
+    <w:next w:val="Normal"/>
+    <w:uiPriority w:val="39"/>
+    <w:unhideWhenUsed/>
+    <w:qFormat/>
+    <w:rsid w:val="00A407C6"/>
+    <w:pPr>
+      <w:outlineLvl w:val="9"/>
+    </w:pPr>
+    <w:rPr>
+      <w:lang w:eastAsia="fr-FR"/>
+    </w:rPr>
+  </w:style>
+  <w:style w:type="paragraph" w:styleId="TM1">
+    <w:name w:val="toc 1"/>
+    <w:basedOn w:val="Normal"/>
+    <w:next w:val="Normal"/>
+    <w:autoRedefine/>
+    <w:uiPriority w:val="39"/>
+    <w:unhideWhenUsed/>
+    <w:rsid w:val="00A407C6"/>
+    <w:pPr>
+      <w:spacing w:after="100"/>
+    </w:pPr>
+  </w:style>
+  <w:style w:type="paragraph" w:styleId="TM2">
+    <w:name w:val="toc 2"/>
+    <w:basedOn w:val="Normal"/>
+    <w:next w:val="Normal"/>
+    <w:autoRedefine/>
+    <w:uiPriority w:val="39"/>
+    <w:unhideWhenUsed/>
+    <w:rsid w:val="00A407C6"/>
+    <w:pPr>
+      <w:spacing w:after="100"/>
+      <w:ind w:left="220"/>
+    </w:pPr>
+  </w:style>
+  <w:style w:type="paragraph" w:styleId="TM3">
+    <w:name w:val="toc 3"/>
+    <w:basedOn w:val="Normal"/>
+    <w:next w:val="Normal"/>
+    <w:autoRedefine/>
+    <w:uiPriority w:val="39"/>
+    <w:unhideWhenUsed/>
+    <w:rsid w:val="00A407C6"/>
+    <w:pPr>
+      <w:spacing w:after="100"/>
+      <w:ind w:left="440"/>
+    </w:pPr>
+  </w:style>
+  <w:style w:type="character" w:styleId="Lienhypertexte">
+    <w:name w:val="Hyperlink"/>
+    <w:basedOn w:val="Policepardfaut"/>
+    <w:uiPriority w:val="99"/>
+    <w:unhideWhenUsed/>
+    <w:rsid w:val="00A407C6"/>
+    <w:rPr>
+      <w:color w:val="0563C1" w:themeColor="hyperlink"/>
+      <w:u w:val="single"/>
+    </w:rPr>
+  </w:style>
+  <w:style w:type="paragraph" w:styleId="En-tte">
+    <w:name w:val="header"/>
+    <w:basedOn w:val="Normal"/>
+    <w:link w:val="En-tteCar"/>
+    <w:uiPriority w:val="99"/>
+    <w:unhideWhenUsed/>
+    <w:rsid w:val="00A407C6"/>
+    <w:pPr>
+      <w:tabs>
+        <w:tab w:val="center" w:pos="4536"/>
+        <w:tab w:val="right" w:pos="9072"/>
+      </w:tabs>
+      <w:spacing w:after="0" w:line="240" w:lineRule="auto"/>
+    </w:pPr>
+  </w:style>
+  <w:style w:type="character" w:customStyle="1" w:styleId="En-tteCar">
+    <w:name w:val="En-tête Car"/>
+    <w:basedOn w:val="Policepardfaut"/>
+    <w:link w:val="En-tte"/>
+    <w:uiPriority w:val="99"/>
+    <w:rsid w:val="00A407C6"/>
+  </w:style>
+  <w:style w:type="paragraph" w:styleId="Pieddepage">
+    <w:name w:val="footer"/>
+    <w:basedOn w:val="Normal"/>
+    <w:link w:val="PieddepageCar"/>
+    <w:uiPriority w:val="99"/>
+    <w:unhideWhenUsed/>
+    <w:rsid w:val="00A407C6"/>
+    <w:pPr>
+      <w:tabs>
+        <w:tab w:val="center" w:pos="4536"/>
+        <w:tab w:val="right" w:pos="9072"/>
+      </w:tabs>
+      <w:spacing w:after="0" w:line="240" w:lineRule="auto"/>
+    </w:pPr>
+  </w:style>
+  <w:style w:type="character" w:customStyle="1" w:styleId="PieddepageCar">
+    <w:name w:val="Pied de page Car"/>
+    <w:basedOn w:val="Policepardfaut"/>
+    <w:link w:val="Pieddepage"/>
+    <w:uiPriority w:val="99"/>
+    <w:rsid w:val="00A407C6"/>
   </w:style>
 </w:styles>
 </file>
@@ -1147,4 +4054,16 @@
     </a:ext>
   </a:extLst>
 </a:theme>
+</file>
+
+<file path=customXml/item1.xml><?xml version="1.0" encoding="utf-8"?>
+<b:Sources xmlns:b="http://schemas.openxmlformats.org/officeDocument/2006/bibliography" xmlns="http://schemas.openxmlformats.org/officeDocument/2006/bibliography" SelectedStyle="\APASixthEditionOfficeOnline.xsl" StyleName="APA" Version="6"/>
+</file>
+
+<file path=customXml/itemProps1.xml><?xml version="1.0" encoding="utf-8"?>
+<ds:datastoreItem xmlns:ds="http://schemas.openxmlformats.org/officeDocument/2006/customXml" ds:itemID="{0470C23A-C9ED-4699-B87A-A25EC4BDDF81}">
+  <ds:schemaRefs>
+    <ds:schemaRef ds:uri="http://schemas.openxmlformats.org/officeDocument/2006/bibliography"/>
+  </ds:schemaRefs>
+</ds:datastoreItem>
 </file>
</xml_diff>

<commit_message>
Ajout de l'étude detaillee
</commit_message>
<xml_diff>
--- a/Cahier des Charges.docx
+++ b/Cahier des Charges.docx
@@ -211,6 +211,7 @@
                                     <w:dataBinding w:prefixMappings="xmlns:ns0='http://purl.org/dc/elements/1.1/' xmlns:ns1='http://schemas.openxmlformats.org/package/2006/metadata/core-properties' " w:xpath="/ns1:coreProperties[1]/ns0:subject[1]" w:storeItemID="{6C3C8BC8-F283-45AE-878A-BAB7291924A1}"/>
                                     <w:text/>
                                   </w:sdtPr>
+                                  <w:sdtEndPr/>
                                   <w:sdtContent>
                                     <w:r>
                                       <w:rPr>
@@ -322,6 +323,7 @@
                               <w:dataBinding w:prefixMappings="xmlns:ns0='http://purl.org/dc/elements/1.1/' xmlns:ns1='http://schemas.openxmlformats.org/package/2006/metadata/core-properties' " w:xpath="/ns1:coreProperties[1]/ns0:subject[1]" w:storeItemID="{6C3C8BC8-F283-45AE-878A-BAB7291924A1}"/>
                               <w:text/>
                             </w:sdtPr>
+                            <w:sdtEndPr/>
                             <w:sdtContent>
                               <w:r>
                                 <w:rPr>
@@ -972,6 +974,7 @@
                                   <w:dataBinding w:prefixMappings="xmlns:ns0='http://purl.org/dc/elements/1.1/' xmlns:ns1='http://schemas.openxmlformats.org/package/2006/metadata/core-properties' " w:xpath="/ns1:coreProperties[1]/ns1:category[1]" w:storeItemID="{6C3C8BC8-F283-45AE-878A-BAB7291924A1}"/>
                                   <w:text/>
                                 </w:sdtPr>
+                                <w:sdtEndPr/>
                                 <w:sdtContent>
                                   <w:p>
                                     <w:pPr>
@@ -1054,6 +1057,7 @@
                             <w:dataBinding w:prefixMappings="xmlns:ns0='http://purl.org/dc/elements/1.1/' xmlns:ns1='http://schemas.openxmlformats.org/package/2006/metadata/core-properties' " w:xpath="/ns1:coreProperties[1]/ns1:category[1]" w:storeItemID="{6C3C8BC8-F283-45AE-878A-BAB7291924A1}"/>
                             <w:text/>
                           </w:sdtPr>
+                          <w:sdtEndPr/>
                           <w:sdtContent>
                             <w:p>
                               <w:pPr>
@@ -3570,10 +3574,7 @@
     </w:p>
     <w:p>
       <w:r>
-        <w:t>Le second scénario se base sur l’i</w:t>
-      </w:r>
-      <w:r>
-        <w:t>nformatisation du traitement des inscriptions et adhésions</w:t>
+        <w:t>Le second scénario se base sur l’informatisation du traitement des inscriptions et adhésions</w:t>
       </w:r>
       <w:r>
         <w:t> :</w:t>
@@ -3717,8 +3718,6 @@
       <w:r>
         <w:t>50</w:t>
       </w:r>
-      <w:bookmarkStart w:id="15" w:name="_GoBack"/>
-      <w:bookmarkEnd w:id="15"/>
       <w:r>
         <w:t xml:space="preserve"> micro-ordinateurs pour les salariés, tous connectés au réseau interne de l’entreprise.</w:t>
       </w:r>
@@ -3734,13 +3733,307 @@
         <w:rPr>
           <w:u w:val="single"/>
         </w:rPr>
-        <w:t xml:space="preserve">Architecture </w:t>
-      </w:r>
-      <w:r>
+        <w:t>Architecture Logicielle</w:t>
+      </w:r>
+    </w:p>
+    <w:p>
+      <w:pPr>
+        <w:pStyle w:val="Paragraphedeliste"/>
+        <w:numPr>
+          <w:ilvl w:val="0"/>
+          <w:numId w:val="5"/>
+        </w:numPr>
+        <w:spacing w:after="0" w:line="240" w:lineRule="auto"/>
+      </w:pPr>
+      <w:r>
+        <w:t>Un site web qui servira aussi d’intranet a l’entreprise.</w:t>
+      </w:r>
+    </w:p>
+    <w:p/>
+    <w:p>
+      <w:pPr>
+        <w:pStyle w:val="Titre4"/>
+        <w:numPr>
+          <w:ilvl w:val="3"/>
+          <w:numId w:val="1"/>
+        </w:numPr>
+      </w:pPr>
+      <w:r>
+        <w:t>Modèle Organisationnel des Flux</w:t>
+      </w:r>
+      <w:r>
+        <w:t xml:space="preserve"> : </w:t>
+      </w:r>
+    </w:p>
+    <w:p>
+      <w:r>
+        <w:rPr>
+          <w:noProof/>
+        </w:rPr>
+        <w:drawing>
+          <wp:inline distT="0" distB="0" distL="0" distR="0">
+            <wp:extent cx="5762625" cy="3248025"/>
+            <wp:effectExtent l="0" t="0" r="9525" b="9525"/>
+            <wp:docPr id="7" name="Image 7" descr="C:\Users\Yanek\Documents\L3 MIAGE\MERISE\MOFScenario2.PNG"/>
+            <wp:cNvGraphicFramePr>
+              <a:graphicFrameLocks xmlns:a="http://schemas.openxmlformats.org/drawingml/2006/main" noChangeAspect="1"/>
+            </wp:cNvGraphicFramePr>
+            <a:graphic xmlns:a="http://schemas.openxmlformats.org/drawingml/2006/main">
+              <a:graphicData uri="http://schemas.openxmlformats.org/drawingml/2006/picture">
+                <pic:pic xmlns:pic="http://schemas.openxmlformats.org/drawingml/2006/picture">
+                  <pic:nvPicPr>
+                    <pic:cNvPr id="0" name="Picture 2" descr="C:\Users\Yanek\Documents\L3 MIAGE\MERISE\MOFScenario2.PNG"/>
+                    <pic:cNvPicPr>
+                      <a:picLocks noChangeAspect="1" noChangeArrowheads="1"/>
+                    </pic:cNvPicPr>
+                  </pic:nvPicPr>
+                  <pic:blipFill>
+                    <a:blip r:embed="rId13">
+                      <a:extLst>
+                        <a:ext uri="{28A0092B-C50C-407E-A947-70E740481C1C}">
+                          <a14:useLocalDpi xmlns:a14="http://schemas.microsoft.com/office/drawing/2010/main" val="0"/>
+                        </a:ext>
+                      </a:extLst>
+                    </a:blip>
+                    <a:srcRect/>
+                    <a:stretch>
+                      <a:fillRect/>
+                    </a:stretch>
+                  </pic:blipFill>
+                  <pic:spPr bwMode="auto">
+                    <a:xfrm>
+                      <a:off x="0" y="0"/>
+                      <a:ext cx="5762625" cy="3248025"/>
+                    </a:xfrm>
+                    <a:prstGeom prst="rect">
+                      <a:avLst/>
+                    </a:prstGeom>
+                    <a:noFill/>
+                    <a:ln>
+                      <a:noFill/>
+                    </a:ln>
+                  </pic:spPr>
+                </pic:pic>
+              </a:graphicData>
+            </a:graphic>
+          </wp:inline>
+        </w:drawing>
+      </w:r>
+    </w:p>
+    <w:p>
+      <w:pPr>
+        <w:pStyle w:val="Titre4"/>
+        <w:numPr>
+          <w:ilvl w:val="3"/>
+          <w:numId w:val="1"/>
+        </w:numPr>
+      </w:pPr>
+      <w:r>
+        <w:lastRenderedPageBreak/>
+        <w:t>Modèle Organisationnel des Traitement :</w:t>
+      </w:r>
+    </w:p>
+    <w:p>
+      <w:bookmarkStart w:id="15" w:name="_GoBack"/>
+      <w:r>
+        <w:rPr>
+          <w:noProof/>
+        </w:rPr>
+        <w:drawing>
+          <wp:inline distT="0" distB="0" distL="0" distR="0">
+            <wp:extent cx="5263882" cy="8481848"/>
+            <wp:effectExtent l="0" t="0" r="0" b="0"/>
+            <wp:docPr id="8" name="Image 8" descr="https://scontent-cdg2-1.xx.fbcdn.net/v/t1.15752-9/s2048x2048/33828817_2081873328768676_8560519417551650816_n.jpg?_nc_cat=0&amp;oh=8a4517846c0fb62f3c8b8c3f128ff808&amp;oe=5B848E84"/>
+            <wp:cNvGraphicFramePr>
+              <a:graphicFrameLocks xmlns:a="http://schemas.openxmlformats.org/drawingml/2006/main" noChangeAspect="1"/>
+            </wp:cNvGraphicFramePr>
+            <a:graphic xmlns:a="http://schemas.openxmlformats.org/drawingml/2006/main">
+              <a:graphicData uri="http://schemas.openxmlformats.org/drawingml/2006/picture">
+                <pic:pic xmlns:pic="http://schemas.openxmlformats.org/drawingml/2006/picture">
+                  <pic:nvPicPr>
+                    <pic:cNvPr id="0" name="Picture 3" descr="https://scontent-cdg2-1.xx.fbcdn.net/v/t1.15752-9/s2048x2048/33828817_2081873328768676_8560519417551650816_n.jpg?_nc_cat=0&amp;oh=8a4517846c0fb62f3c8b8c3f128ff808&amp;oe=5B848E84"/>
+                    <pic:cNvPicPr>
+                      <a:picLocks noChangeAspect="1" noChangeArrowheads="1"/>
+                    </pic:cNvPicPr>
+                  </pic:nvPicPr>
+                  <pic:blipFill>
+                    <a:blip r:embed="rId14" cstate="print">
+                      <a:extLst>
+                        <a:ext uri="{28A0092B-C50C-407E-A947-70E740481C1C}">
+                          <a14:useLocalDpi xmlns:a14="http://schemas.microsoft.com/office/drawing/2010/main" val="0"/>
+                        </a:ext>
+                      </a:extLst>
+                    </a:blip>
+                    <a:srcRect/>
+                    <a:stretch>
+                      <a:fillRect/>
+                    </a:stretch>
+                  </pic:blipFill>
+                  <pic:spPr bwMode="auto">
+                    <a:xfrm>
+                      <a:off x="0" y="0"/>
+                      <a:ext cx="5270455" cy="8492440"/>
+                    </a:xfrm>
+                    <a:prstGeom prst="rect">
+                      <a:avLst/>
+                    </a:prstGeom>
+                    <a:noFill/>
+                    <a:ln>
+                      <a:noFill/>
+                    </a:ln>
+                  </pic:spPr>
+                </pic:pic>
+              </a:graphicData>
+            </a:graphic>
+          </wp:inline>
+        </w:drawing>
+      </w:r>
+      <w:bookmarkEnd w:id="15"/>
+    </w:p>
+    <w:p>
+      <w:pPr>
+        <w:pStyle w:val="Titre4"/>
+        <w:numPr>
+          <w:ilvl w:val="3"/>
+          <w:numId w:val="1"/>
+        </w:numPr>
+      </w:pPr>
+      <w:r>
+        <w:lastRenderedPageBreak/>
+        <w:t>Evaluation :</w:t>
+      </w:r>
+    </w:p>
+    <w:p>
+      <w:pPr>
+        <w:pStyle w:val="Paragraphedeliste"/>
+        <w:numPr>
+          <w:ilvl w:val="0"/>
+          <w:numId w:val="5"/>
+        </w:numPr>
+      </w:pPr>
+      <w:r>
+        <w:t xml:space="preserve">1 serveur </w:t>
+      </w:r>
+      <w:r>
+        <w:t xml:space="preserve">= </w:t>
+      </w:r>
+      <w:r>
+        <w:t>2 000€</w:t>
+      </w:r>
+    </w:p>
+    <w:p>
+      <w:pPr>
+        <w:pStyle w:val="Paragraphedeliste"/>
+        <w:numPr>
+          <w:ilvl w:val="0"/>
+          <w:numId w:val="5"/>
+        </w:numPr>
+      </w:pPr>
+      <w:r>
+        <w:t xml:space="preserve">50 micro-ordinateurs </w:t>
+      </w:r>
+      <w:r>
+        <w:t xml:space="preserve">= </w:t>
+      </w:r>
+      <w:r>
+        <w:t>42 000€</w:t>
+      </w:r>
+    </w:p>
+    <w:p>
+      <w:pPr>
+        <w:pStyle w:val="Paragraphedeliste"/>
+        <w:numPr>
+          <w:ilvl w:val="0"/>
+          <w:numId w:val="5"/>
+        </w:numPr>
+      </w:pPr>
+      <w:r>
+        <w:t xml:space="preserve">Réseau Local </w:t>
+      </w:r>
+      <w:r>
+        <w:t xml:space="preserve">= </w:t>
+      </w:r>
+      <w:r>
+        <w:t>10 000€</w:t>
+      </w:r>
+    </w:p>
+    <w:p>
+      <w:pPr>
+        <w:pStyle w:val="Paragraphedeliste"/>
+        <w:numPr>
+          <w:ilvl w:val="0"/>
+          <w:numId w:val="5"/>
+        </w:numPr>
+      </w:pPr>
+      <w:r>
+        <w:t xml:space="preserve">Logiciel </w:t>
+      </w:r>
+      <w:r>
+        <w:t xml:space="preserve">= </w:t>
+      </w:r>
+      <w:r>
+        <w:t>18 000€</w:t>
+      </w:r>
+    </w:p>
+    <w:p>
+      <w:pPr>
+        <w:pStyle w:val="Paragraphedeliste"/>
+        <w:numPr>
+          <w:ilvl w:val="0"/>
+          <w:numId w:val="5"/>
+        </w:numPr>
+      </w:pPr>
+      <w:r>
+        <w:t xml:space="preserve">Fonctionnement </w:t>
+      </w:r>
+      <w:r>
+        <w:t xml:space="preserve">= </w:t>
+      </w:r>
+      <w:r>
+        <w:t>1 000€/mois</w:t>
+      </w:r>
+    </w:p>
+    <w:p>
+      <w:pPr>
+        <w:pStyle w:val="Paragraphedeliste"/>
+        <w:numPr>
+          <w:ilvl w:val="0"/>
+          <w:numId w:val="5"/>
+        </w:numPr>
+      </w:pPr>
+      <w:r>
+        <w:t xml:space="preserve">Formation d’une dizaine salariés </w:t>
+      </w:r>
+      <w:r>
+        <w:t xml:space="preserve">= </w:t>
+      </w:r>
+      <w:r>
+        <w:t>1000€/salarié</w:t>
+      </w:r>
+    </w:p>
+    <w:p>
+      <w:pPr>
+        <w:pStyle w:val="Titre4"/>
+        <w:numPr>
+          <w:ilvl w:val="3"/>
+          <w:numId w:val="1"/>
+        </w:numPr>
+      </w:pPr>
+      <w:r>
+        <w:t>Points forts et limites :</w:t>
+      </w:r>
+    </w:p>
+    <w:p>
+      <w:pPr>
         <w:rPr>
           <w:u w:val="single"/>
         </w:rPr>
-        <w:t>Logicielle</w:t>
+      </w:pPr>
+      <w:r>
+        <w:rPr>
+          <w:u w:val="single"/>
+        </w:rPr>
+        <w:t>Points forts :</w:t>
       </w:r>
     </w:p>
     <w:p>
@@ -3753,67 +4046,124 @@
         <w:spacing w:after="0" w:line="240" w:lineRule="auto"/>
       </w:pPr>
       <w:r>
-        <w:t>Un site web qui servira aussi d’intranet a l’entreprise.</w:t>
+        <w:t xml:space="preserve">Peu de </w:t>
+      </w:r>
+      <w:r>
+        <w:t>réorganisation</w:t>
+      </w:r>
+      <w:r>
+        <w:t xml:space="preserve"> de personnel</w:t>
+      </w:r>
+      <w:r>
+        <w:t>.</w:t>
+      </w:r>
+    </w:p>
+    <w:p>
+      <w:pPr>
+        <w:pStyle w:val="Paragraphedeliste"/>
+        <w:numPr>
+          <w:ilvl w:val="0"/>
+          <w:numId w:val="5"/>
+        </w:numPr>
+        <w:spacing w:after="0" w:line="240" w:lineRule="auto"/>
+      </w:pPr>
+      <w:r>
+        <w:t xml:space="preserve">Possibilité de diversifier les activités des </w:t>
+      </w:r>
+      <w:r>
+        <w:t>délégations</w:t>
+      </w:r>
+      <w:r>
+        <w:t>.</w:t>
+      </w:r>
+    </w:p>
+    <w:p>
+      <w:pPr>
+        <w:pStyle w:val="Paragraphedeliste"/>
+        <w:numPr>
+          <w:ilvl w:val="0"/>
+          <w:numId w:val="5"/>
+        </w:numPr>
+        <w:spacing w:after="0" w:line="240" w:lineRule="auto"/>
+      </w:pPr>
+      <w:r>
+        <w:t xml:space="preserve">Facilitation des </w:t>
+      </w:r>
+      <w:r>
+        <w:t>échanges</w:t>
+      </w:r>
+      <w:r>
+        <w:t xml:space="preserve"> entre les délégations et le </w:t>
+      </w:r>
+      <w:r>
+        <w:t>siège</w:t>
+      </w:r>
+      <w:r>
+        <w:t>.</w:t>
+      </w:r>
+    </w:p>
+    <w:p>
+      <w:pPr>
+        <w:pStyle w:val="Paragraphedeliste"/>
+        <w:numPr>
+          <w:ilvl w:val="0"/>
+          <w:numId w:val="5"/>
+        </w:numPr>
+        <w:spacing w:after="0" w:line="240" w:lineRule="auto"/>
+      </w:pPr>
+      <w:r>
+        <w:t>Aucun changement pour les clients</w:t>
+      </w:r>
+      <w:r>
+        <w:t>.</w:t>
       </w:r>
     </w:p>
     <w:p/>
     <w:p>
       <w:pPr>
-        <w:pStyle w:val="Titre4"/>
-        <w:numPr>
-          <w:ilvl w:val="3"/>
-          <w:numId w:val="1"/>
-        </w:numPr>
-      </w:pPr>
-      <w:r>
-        <w:t>Modèle Organisationnel des Flux</w:t>
-      </w:r>
-      <w:r>
-        <w:t xml:space="preserve"> : </w:t>
-      </w:r>
-    </w:p>
-    <w:p/>
-    <w:p>
-      <w:pPr>
-        <w:pStyle w:val="Titre4"/>
-        <w:numPr>
-          <w:ilvl w:val="3"/>
-          <w:numId w:val="1"/>
-        </w:numPr>
-      </w:pPr>
-      <w:r>
-        <w:t>Modèle Organisationnel des Traitement :</w:t>
-      </w:r>
-    </w:p>
-    <w:p/>
-    <w:p>
-      <w:pPr>
-        <w:pStyle w:val="Titre4"/>
-        <w:numPr>
-          <w:ilvl w:val="3"/>
-          <w:numId w:val="1"/>
-        </w:numPr>
-      </w:pPr>
-      <w:r>
-        <w:t>Evaluation :</w:t>
-      </w:r>
-    </w:p>
-    <w:p/>
-    <w:p>
-      <w:pPr>
-        <w:pStyle w:val="Titre4"/>
-        <w:numPr>
-          <w:ilvl w:val="3"/>
-          <w:numId w:val="1"/>
-        </w:numPr>
-      </w:pPr>
-      <w:r>
-        <w:t>Points forts et limites :</w:t>
+        <w:rPr>
+          <w:u w:val="single"/>
+        </w:rPr>
+      </w:pPr>
+      <w:r>
+        <w:rPr>
+          <w:u w:val="single"/>
+        </w:rPr>
+        <w:t>Limites :</w:t>
+      </w:r>
+    </w:p>
+    <w:p>
+      <w:pPr>
+        <w:pStyle w:val="Paragraphedeliste"/>
+        <w:numPr>
+          <w:ilvl w:val="0"/>
+          <w:numId w:val="5"/>
+        </w:numPr>
+        <w:spacing w:after="0" w:line="240" w:lineRule="auto"/>
+      </w:pPr>
+      <w:r>
+        <w:t>Toujours des traitements papier avec les erreurs qu’elles peuvent entrainer.</w:t>
+      </w:r>
+    </w:p>
+    <w:p>
+      <w:pPr>
+        <w:pStyle w:val="Paragraphedeliste"/>
+        <w:numPr>
+          <w:ilvl w:val="0"/>
+          <w:numId w:val="5"/>
+        </w:numPr>
+        <w:spacing w:after="0" w:line="240" w:lineRule="auto"/>
+      </w:pPr>
+      <w:r>
+        <w:t>Moins de modernisation</w:t>
+      </w:r>
+      <w:r>
+        <w:t>.</w:t>
       </w:r>
     </w:p>
     <w:p/>
     <w:sectPr>
-      <w:footerReference w:type="default" r:id="rId13"/>
+      <w:footerReference w:type="default" r:id="rId15"/>
       <w:pgSz w:w="11906" w:h="16838"/>
       <w:pgMar w:top="1417" w:right="1417" w:bottom="1417" w:left="1417" w:header="708" w:footer="708" w:gutter="0"/>
       <w:pgNumType w:start="1"/>
@@ -3859,6 +4209,7 @@
         <w:docPartUnique/>
       </w:docPartObj>
     </w:sdtPr>
+    <w:sdtEndPr/>
     <w:sdtContent>
       <w:p>
         <w:pPr>
@@ -3878,7 +4229,7 @@
           <w:rPr>
             <w:noProof/>
           </w:rPr>
-          <w:t>5</w:t>
+          <w:t>7</w:t>
         </w:r>
         <w:r>
           <w:fldChar w:fldCharType="end"/>
@@ -4319,6 +4670,119 @@
     </w:lvl>
   </w:abstractNum>
   <w:abstractNum w:abstractNumId="4" w15:restartNumberingAfterBreak="0">
+    <w:nsid w:val="506755DB"/>
+    <w:multiLevelType w:val="hybridMultilevel"/>
+    <w:tmpl w:val="164A90FC"/>
+    <w:lvl w:ilvl="0" w:tplc="040C0001">
+      <w:start w:val="1"/>
+      <w:numFmt w:val="bullet"/>
+      <w:lvlText w:val=""/>
+      <w:lvlJc w:val="left"/>
+      <w:pPr>
+        <w:ind w:left="720" w:hanging="360"/>
+      </w:pPr>
+      <w:rPr>
+        <w:rFonts w:ascii="Symbol" w:hAnsi="Symbol" w:hint="default"/>
+      </w:rPr>
+    </w:lvl>
+    <w:lvl w:ilvl="1" w:tplc="040C0003" w:tentative="1">
+      <w:start w:val="1"/>
+      <w:numFmt w:val="bullet"/>
+      <w:lvlText w:val="o"/>
+      <w:lvlJc w:val="left"/>
+      <w:pPr>
+        <w:ind w:left="1440" w:hanging="360"/>
+      </w:pPr>
+      <w:rPr>
+        <w:rFonts w:ascii="Courier New" w:hAnsi="Courier New" w:cs="Courier New" w:hint="default"/>
+      </w:rPr>
+    </w:lvl>
+    <w:lvl w:ilvl="2" w:tplc="040C0005" w:tentative="1">
+      <w:start w:val="1"/>
+      <w:numFmt w:val="bullet"/>
+      <w:lvlText w:val=""/>
+      <w:lvlJc w:val="left"/>
+      <w:pPr>
+        <w:ind w:left="2160" w:hanging="360"/>
+      </w:pPr>
+      <w:rPr>
+        <w:rFonts w:ascii="Wingdings" w:hAnsi="Wingdings" w:hint="default"/>
+      </w:rPr>
+    </w:lvl>
+    <w:lvl w:ilvl="3" w:tplc="040C0001" w:tentative="1">
+      <w:start w:val="1"/>
+      <w:numFmt w:val="bullet"/>
+      <w:lvlText w:val=""/>
+      <w:lvlJc w:val="left"/>
+      <w:pPr>
+        <w:ind w:left="2880" w:hanging="360"/>
+      </w:pPr>
+      <w:rPr>
+        <w:rFonts w:ascii="Symbol" w:hAnsi="Symbol" w:hint="default"/>
+      </w:rPr>
+    </w:lvl>
+    <w:lvl w:ilvl="4" w:tplc="040C0003" w:tentative="1">
+      <w:start w:val="1"/>
+      <w:numFmt w:val="bullet"/>
+      <w:lvlText w:val="o"/>
+      <w:lvlJc w:val="left"/>
+      <w:pPr>
+        <w:ind w:left="3600" w:hanging="360"/>
+      </w:pPr>
+      <w:rPr>
+        <w:rFonts w:ascii="Courier New" w:hAnsi="Courier New" w:cs="Courier New" w:hint="default"/>
+      </w:rPr>
+    </w:lvl>
+    <w:lvl w:ilvl="5" w:tplc="040C0005" w:tentative="1">
+      <w:start w:val="1"/>
+      <w:numFmt w:val="bullet"/>
+      <w:lvlText w:val=""/>
+      <w:lvlJc w:val="left"/>
+      <w:pPr>
+        <w:ind w:left="4320" w:hanging="360"/>
+      </w:pPr>
+      <w:rPr>
+        <w:rFonts w:ascii="Wingdings" w:hAnsi="Wingdings" w:hint="default"/>
+      </w:rPr>
+    </w:lvl>
+    <w:lvl w:ilvl="6" w:tplc="040C0001" w:tentative="1">
+      <w:start w:val="1"/>
+      <w:numFmt w:val="bullet"/>
+      <w:lvlText w:val=""/>
+      <w:lvlJc w:val="left"/>
+      <w:pPr>
+        <w:ind w:left="5040" w:hanging="360"/>
+      </w:pPr>
+      <w:rPr>
+        <w:rFonts w:ascii="Symbol" w:hAnsi="Symbol" w:hint="default"/>
+      </w:rPr>
+    </w:lvl>
+    <w:lvl w:ilvl="7" w:tplc="040C0003" w:tentative="1">
+      <w:start w:val="1"/>
+      <w:numFmt w:val="bullet"/>
+      <w:lvlText w:val="o"/>
+      <w:lvlJc w:val="left"/>
+      <w:pPr>
+        <w:ind w:left="5760" w:hanging="360"/>
+      </w:pPr>
+      <w:rPr>
+        <w:rFonts w:ascii="Courier New" w:hAnsi="Courier New" w:cs="Courier New" w:hint="default"/>
+      </w:rPr>
+    </w:lvl>
+    <w:lvl w:ilvl="8" w:tplc="040C0005" w:tentative="1">
+      <w:start w:val="1"/>
+      <w:numFmt w:val="bullet"/>
+      <w:lvlText w:val=""/>
+      <w:lvlJc w:val="left"/>
+      <w:pPr>
+        <w:ind w:left="6480" w:hanging="360"/>
+      </w:pPr>
+      <w:rPr>
+        <w:rFonts w:ascii="Wingdings" w:hAnsi="Wingdings" w:hint="default"/>
+      </w:rPr>
+    </w:lvl>
+  </w:abstractNum>
+  <w:abstractNum w:abstractNumId="5" w15:restartNumberingAfterBreak="0">
     <w:nsid w:val="54CF4375"/>
     <w:multiLevelType w:val="hybridMultilevel"/>
     <w:tmpl w:val="5A8877E6"/>
@@ -4431,7 +4895,7 @@
       </w:rPr>
     </w:lvl>
   </w:abstractNum>
-  <w:abstractNum w:abstractNumId="5" w15:restartNumberingAfterBreak="0">
+  <w:abstractNum w:abstractNumId="6" w15:restartNumberingAfterBreak="0">
     <w:nsid w:val="670A35B6"/>
     <w:multiLevelType w:val="hybridMultilevel"/>
     <w:tmpl w:val="A8E02E82"/>
@@ -4544,7 +5008,7 @@
       </w:rPr>
     </w:lvl>
   </w:abstractNum>
-  <w:abstractNum w:abstractNumId="6" w15:restartNumberingAfterBreak="0">
+  <w:abstractNum w:abstractNumId="7" w15:restartNumberingAfterBreak="0">
     <w:nsid w:val="702F0408"/>
     <w:multiLevelType w:val="hybridMultilevel"/>
     <w:tmpl w:val="6BFE6B88"/>
@@ -4670,13 +5134,16 @@
     <w:abstractNumId w:val="3"/>
   </w:num>
   <w:num w:numId="5">
+    <w:abstractNumId w:val="7"/>
+  </w:num>
+  <w:num w:numId="6">
+    <w:abstractNumId w:val="5"/>
+  </w:num>
+  <w:num w:numId="7">
     <w:abstractNumId w:val="6"/>
   </w:num>
-  <w:num w:numId="6">
+  <w:num w:numId="8">
     <w:abstractNumId w:val="4"/>
-  </w:num>
-  <w:num w:numId="7">
-    <w:abstractNumId w:val="5"/>
   </w:num>
 </w:numbering>
 </file>
@@ -4804,6 +5271,7 @@
     <w:lsdException w:name="HTML Sample" w:semiHidden="1" w:unhideWhenUsed="1"/>
     <w:lsdException w:name="HTML Typewriter" w:semiHidden="1" w:unhideWhenUsed="1"/>
     <w:lsdException w:name="HTML Variable" w:semiHidden="1" w:unhideWhenUsed="1"/>
+    <w:lsdException w:name="Normal Table" w:semiHidden="1" w:unhideWhenUsed="1"/>
     <w:lsdException w:name="annotation subject" w:semiHidden="1" w:unhideWhenUsed="1"/>
     <w:lsdException w:name="No List" w:semiHidden="1" w:unhideWhenUsed="1"/>
     <w:lsdException w:name="Outline List 1" w:semiHidden="1" w:unhideWhenUsed="1"/>
@@ -4847,8 +5315,10 @@
     <w:lsdException w:name="Table Elegant" w:semiHidden="1" w:unhideWhenUsed="1"/>
     <w:lsdException w:name="Table Professional" w:semiHidden="1" w:unhideWhenUsed="1"/>
     <w:lsdException w:name="Table Subtle 1" w:semiHidden="1" w:unhideWhenUsed="1"/>
+    <w:lsdException w:name="Table Subtle 2" w:semiHidden="1" w:unhideWhenUsed="1"/>
     <w:lsdException w:name="Table Web 1" w:semiHidden="1" w:unhideWhenUsed="1"/>
     <w:lsdException w:name="Table Web 2" w:semiHidden="1" w:unhideWhenUsed="1"/>
+    <w:lsdException w:name="Table Web 3" w:semiHidden="1" w:unhideWhenUsed="1"/>
     <w:lsdException w:name="Balloon Text" w:semiHidden="1" w:unhideWhenUsed="1"/>
     <w:lsdException w:name="Table Grid" w:uiPriority="39"/>
     <w:lsdException w:name="Table Theme" w:semiHidden="1" w:unhideWhenUsed="1"/>
@@ -5690,7 +6160,7 @@
 </file>
 
 <file path=customXml/itemProps1.xml><?xml version="1.0" encoding="utf-8"?>
-<ds:datastoreItem xmlns:ds="http://schemas.openxmlformats.org/officeDocument/2006/customXml" ds:itemID="{503DE65A-E38A-4612-91B2-FFE7C12BB500}">
+<ds:datastoreItem xmlns:ds="http://schemas.openxmlformats.org/officeDocument/2006/customXml" ds:itemID="{61D3B51A-504A-4115-8D15-27A660B21517}">
   <ds:schemaRefs>
     <ds:schemaRef ds:uri="http://schemas.openxmlformats.org/officeDocument/2006/bibliography"/>
   </ds:schemaRefs>

</xml_diff>

<commit_message>
Finalisation cahier des charges
</commit_message>
<xml_diff>
--- a/Cahier des Charges.docx
+++ b/Cahier des Charges.docx
@@ -3272,7 +3272,63 @@
         <w:t>Modèle Organisationnel des Traitement :</w:t>
       </w:r>
     </w:p>
-    <w:p/>
+    <w:p>
+      <w:r>
+        <w:rPr>
+          <w:noProof/>
+        </w:rPr>
+        <w:drawing>
+          <wp:inline distT="0" distB="0" distL="0" distR="0">
+            <wp:extent cx="5760720" cy="4994188"/>
+            <wp:effectExtent l="0" t="0" r="0" b="0"/>
+            <wp:docPr id="6" name="Image 6" descr="https://scontent-cdg2-1.xx.fbcdn.net/v/t1.15752-9/33813040_2081879112101431_7416922398613569536_n.jpg?_nc_cat=0&amp;oh=301360e1d951347384d2dc06cd46dbb3&amp;oe=5B7C390D"/>
+            <wp:cNvGraphicFramePr>
+              <a:graphicFrameLocks xmlns:a="http://schemas.openxmlformats.org/drawingml/2006/main" noChangeAspect="1"/>
+            </wp:cNvGraphicFramePr>
+            <a:graphic xmlns:a="http://schemas.openxmlformats.org/drawingml/2006/main">
+              <a:graphicData uri="http://schemas.openxmlformats.org/drawingml/2006/picture">
+                <pic:pic xmlns:pic="http://schemas.openxmlformats.org/drawingml/2006/picture">
+                  <pic:nvPicPr>
+                    <pic:cNvPr id="0" name="Picture 1" descr="https://scontent-cdg2-1.xx.fbcdn.net/v/t1.15752-9/33813040_2081879112101431_7416922398613569536_n.jpg?_nc_cat=0&amp;oh=301360e1d951347384d2dc06cd46dbb3&amp;oe=5B7C390D"/>
+                    <pic:cNvPicPr>
+                      <a:picLocks noChangeAspect="1" noChangeArrowheads="1"/>
+                    </pic:cNvPicPr>
+                  </pic:nvPicPr>
+                  <pic:blipFill>
+                    <a:blip r:embed="rId13" cstate="print">
+                      <a:extLst>
+                        <a:ext uri="{28A0092B-C50C-407E-A947-70E740481C1C}">
+                          <a14:useLocalDpi xmlns:a14="http://schemas.microsoft.com/office/drawing/2010/main" val="0"/>
+                        </a:ext>
+                      </a:extLst>
+                    </a:blip>
+                    <a:srcRect/>
+                    <a:stretch>
+                      <a:fillRect/>
+                    </a:stretch>
+                  </pic:blipFill>
+                  <pic:spPr bwMode="auto">
+                    <a:xfrm>
+                      <a:off x="0" y="0"/>
+                      <a:ext cx="5760720" cy="4994188"/>
+                    </a:xfrm>
+                    <a:prstGeom prst="rect">
+                      <a:avLst/>
+                    </a:prstGeom>
+                    <a:noFill/>
+                    <a:ln>
+                      <a:noFill/>
+                    </a:ln>
+                  </pic:spPr>
+                </pic:pic>
+              </a:graphicData>
+            </a:graphic>
+          </wp:inline>
+        </w:drawing>
+      </w:r>
+      <w:bookmarkStart w:id="13" w:name="_GoBack"/>
+      <w:bookmarkEnd w:id="13"/>
+    </w:p>
     <w:p>
       <w:pPr>
         <w:pStyle w:val="Titre4"/>
@@ -3348,6 +3404,7 @@
         </w:numPr>
       </w:pPr>
       <w:r>
+        <w:lastRenderedPageBreak/>
         <w:t xml:space="preserve">Logiciel </w:t>
       </w:r>
       <w:r>
@@ -3566,11 +3623,11 @@
           <w:numId w:val="1"/>
         </w:numPr>
       </w:pPr>
-      <w:bookmarkStart w:id="13" w:name="_Toc515365006"/>
+      <w:bookmarkStart w:id="14" w:name="_Toc515365006"/>
       <w:r>
         <w:t>Scénario n°2 : Dématérialisation du back office.</w:t>
       </w:r>
-      <w:bookmarkEnd w:id="13"/>
+      <w:bookmarkEnd w:id="14"/>
     </w:p>
     <w:p>
       <w:r>
@@ -3649,7 +3706,6 @@
         <w:spacing w:after="0" w:line="240" w:lineRule="auto"/>
       </w:pPr>
       <w:r>
-        <w:lastRenderedPageBreak/>
         <w:t xml:space="preserve">Réorientation des personnels en commerciaux pour du télémarketing </w:t>
       </w:r>
       <w:r>
@@ -3668,11 +3724,11 @@
           <w:numId w:val="1"/>
         </w:numPr>
       </w:pPr>
-      <w:bookmarkStart w:id="14" w:name="_Toc515365007"/>
+      <w:bookmarkStart w:id="15" w:name="_Toc515365007"/>
       <w:r>
         <w:t>Architecture matérielle et logicielle :</w:t>
       </w:r>
-      <w:bookmarkEnd w:id="14"/>
+      <w:bookmarkEnd w:id="15"/>
     </w:p>
     <w:p>
       <w:pPr>
@@ -3759,6 +3815,7 @@
         </w:numPr>
       </w:pPr>
       <w:r>
+        <w:lastRenderedPageBreak/>
         <w:t>Modèle Organisationnel des Flux</w:t>
       </w:r>
       <w:r>
@@ -3788,7 +3845,7 @@
                     </pic:cNvPicPr>
                   </pic:nvPicPr>
                   <pic:blipFill>
-                    <a:blip r:embed="rId13">
+                    <a:blip r:embed="rId14">
                       <a:extLst>
                         <a:ext uri="{28A0092B-C50C-407E-A947-70E740481C1C}">
                           <a14:useLocalDpi xmlns:a14="http://schemas.microsoft.com/office/drawing/2010/main" val="0"/>
@@ -3834,7 +3891,6 @@
       </w:r>
     </w:p>
     <w:p>
-      <w:bookmarkStart w:id="15" w:name="_GoBack"/>
       <w:r>
         <w:rPr>
           <w:noProof/>
@@ -3857,7 +3913,7 @@
                     </pic:cNvPicPr>
                   </pic:nvPicPr>
                   <pic:blipFill>
-                    <a:blip r:embed="rId14" cstate="print">
+                    <a:blip r:embed="rId15" cstate="print">
                       <a:extLst>
                         <a:ext uri="{28A0092B-C50C-407E-A947-70E740481C1C}">
                           <a14:useLocalDpi xmlns:a14="http://schemas.microsoft.com/office/drawing/2010/main" val="0"/>
@@ -3888,7 +3944,6 @@
           </wp:inline>
         </w:drawing>
       </w:r>
-      <w:bookmarkEnd w:id="15"/>
     </w:p>
     <w:p>
       <w:pPr>
@@ -3912,13 +3967,7 @@
         </w:numPr>
       </w:pPr>
       <w:r>
-        <w:t xml:space="preserve">1 serveur </w:t>
-      </w:r>
-      <w:r>
-        <w:t xml:space="preserve">= </w:t>
-      </w:r>
-      <w:r>
-        <w:t>2 000€</w:t>
+        <w:t>1 serveur = 2 000€</w:t>
       </w:r>
     </w:p>
     <w:p>
@@ -3930,13 +3979,7 @@
         </w:numPr>
       </w:pPr>
       <w:r>
-        <w:t xml:space="preserve">50 micro-ordinateurs </w:t>
-      </w:r>
-      <w:r>
-        <w:t xml:space="preserve">= </w:t>
-      </w:r>
-      <w:r>
-        <w:t>42 000€</w:t>
+        <w:t>50 micro-ordinateurs = 42 000€</w:t>
       </w:r>
     </w:p>
     <w:p>
@@ -3948,13 +3991,7 @@
         </w:numPr>
       </w:pPr>
       <w:r>
-        <w:t xml:space="preserve">Réseau Local </w:t>
-      </w:r>
-      <w:r>
-        <w:t xml:space="preserve">= </w:t>
-      </w:r>
-      <w:r>
-        <w:t>10 000€</w:t>
+        <w:t>Réseau Local = 10 000€</w:t>
       </w:r>
     </w:p>
     <w:p>
@@ -3966,13 +4003,7 @@
         </w:numPr>
       </w:pPr>
       <w:r>
-        <w:t xml:space="preserve">Logiciel </w:t>
-      </w:r>
-      <w:r>
-        <w:t xml:space="preserve">= </w:t>
-      </w:r>
-      <w:r>
-        <w:t>18 000€</w:t>
+        <w:t>Logiciel = 18 000€</w:t>
       </w:r>
     </w:p>
     <w:p>
@@ -3984,13 +4015,7 @@
         </w:numPr>
       </w:pPr>
       <w:r>
-        <w:t xml:space="preserve">Fonctionnement </w:t>
-      </w:r>
-      <w:r>
-        <w:t xml:space="preserve">= </w:t>
-      </w:r>
-      <w:r>
-        <w:t>1 000€/mois</w:t>
+        <w:t>Fonctionnement = 1 000€/mois</w:t>
       </w:r>
     </w:p>
     <w:p>
@@ -4002,13 +4027,7 @@
         </w:numPr>
       </w:pPr>
       <w:r>
-        <w:t xml:space="preserve">Formation d’une dizaine salariés </w:t>
-      </w:r>
-      <w:r>
-        <w:t xml:space="preserve">= </w:t>
-      </w:r>
-      <w:r>
-        <w:t>1000€/salarié</w:t>
+        <w:t>Formation d’une dizaine salariés = 1000€/salarié</w:t>
       </w:r>
     </w:p>
     <w:p>
@@ -4046,16 +4065,7 @@
         <w:spacing w:after="0" w:line="240" w:lineRule="auto"/>
       </w:pPr>
       <w:r>
-        <w:t xml:space="preserve">Peu de </w:t>
-      </w:r>
-      <w:r>
-        <w:t>réorganisation</w:t>
-      </w:r>
-      <w:r>
-        <w:t xml:space="preserve"> de personnel</w:t>
-      </w:r>
-      <w:r>
-        <w:t>.</w:t>
+        <w:t>Peu de réorganisation de personnel.</w:t>
       </w:r>
     </w:p>
     <w:p>
@@ -4068,13 +4078,7 @@
         <w:spacing w:after="0" w:line="240" w:lineRule="auto"/>
       </w:pPr>
       <w:r>
-        <w:t xml:space="preserve">Possibilité de diversifier les activités des </w:t>
-      </w:r>
-      <w:r>
-        <w:t>délégations</w:t>
-      </w:r>
-      <w:r>
-        <w:t>.</w:t>
+        <w:t>Possibilité de diversifier les activités des délégations.</w:t>
       </w:r>
     </w:p>
     <w:p>
@@ -4087,19 +4091,7 @@
         <w:spacing w:after="0" w:line="240" w:lineRule="auto"/>
       </w:pPr>
       <w:r>
-        <w:t xml:space="preserve">Facilitation des </w:t>
-      </w:r>
-      <w:r>
-        <w:t>échanges</w:t>
-      </w:r>
-      <w:r>
-        <w:t xml:space="preserve"> entre les délégations et le </w:t>
-      </w:r>
-      <w:r>
-        <w:t>siège</w:t>
-      </w:r>
-      <w:r>
-        <w:t>.</w:t>
+        <w:t>Facilitation des échanges entre les délégations et le siège.</w:t>
       </w:r>
     </w:p>
     <w:p>
@@ -4112,10 +4104,7 @@
         <w:spacing w:after="0" w:line="240" w:lineRule="auto"/>
       </w:pPr>
       <w:r>
-        <w:t>Aucun changement pour les clients</w:t>
-      </w:r>
-      <w:r>
-        <w:t>.</w:t>
+        <w:t>Aucun changement pour les clients.</w:t>
       </w:r>
     </w:p>
     <w:p/>
@@ -4155,15 +4144,12 @@
         <w:spacing w:after="0" w:line="240" w:lineRule="auto"/>
       </w:pPr>
       <w:r>
-        <w:t>Moins de modernisation</w:t>
-      </w:r>
-      <w:r>
-        <w:t>.</w:t>
+        <w:t>Moins de modernisation.</w:t>
       </w:r>
     </w:p>
     <w:p/>
     <w:sectPr>
-      <w:footerReference w:type="default" r:id="rId15"/>
+      <w:footerReference w:type="default" r:id="rId16"/>
       <w:pgSz w:w="11906" w:h="16838"/>
       <w:pgMar w:top="1417" w:right="1417" w:bottom="1417" w:left="1417" w:header="708" w:footer="708" w:gutter="0"/>
       <w:pgNumType w:start="1"/>
@@ -4229,7 +4215,7 @@
           <w:rPr>
             <w:noProof/>
           </w:rPr>
-          <w:t>7</w:t>
+          <w:t>8</w:t>
         </w:r>
         <w:r>
           <w:fldChar w:fldCharType="end"/>
@@ -6160,7 +6146,7 @@
 </file>
 
 <file path=customXml/itemProps1.xml><?xml version="1.0" encoding="utf-8"?>
-<ds:datastoreItem xmlns:ds="http://schemas.openxmlformats.org/officeDocument/2006/customXml" ds:itemID="{61D3B51A-504A-4115-8D15-27A660B21517}">
+<ds:datastoreItem xmlns:ds="http://schemas.openxmlformats.org/officeDocument/2006/customXml" ds:itemID="{BF458C55-69A2-47B4-946B-66A7AD57B8D8}">
   <ds:schemaRefs>
     <ds:schemaRef ds:uri="http://schemas.openxmlformats.org/officeDocument/2006/bibliography"/>
   </ds:schemaRefs>

</xml_diff>